<commit_message>
menambah isi bab satu
</commit_message>
<xml_diff>
--- a/bab i.docx
+++ b/bab i.docx
@@ -5,6 +5,8 @@
     <w:p>
       <w:pPr>
         <w:pStyle w:val="Heading1"/>
+        <w:ind w:left="0" w:firstLine="0"/>
+        <w:jc w:val="center"/>
         <w:rPr>
           <w:lang w:val="en-US"/>
         </w:rPr>
@@ -13,13 +15,4039 @@
         <w:rPr>
           <w:lang w:val="en-US"/>
         </w:rPr>
-        <w:t>PROFIL PERUSAHAAN</w:t>
-      </w:r>
-      <w:r>
-        <w:rPr>
-          <w:lang w:val="en-US"/>
-        </w:rPr>
-        <w:t xml:space="preserve"> </w:t>
+        <w:br/>
+        <w:t>PENDAHULUAN</w:t>
+      </w:r>
+    </w:p>
+    <w:p>
+      <w:pPr>
+        <w:pStyle w:val="Heading2"/>
+        <w:rPr>
+          <w:lang w:val="en-US"/>
+        </w:rPr>
+      </w:pPr>
+      <w:proofErr w:type="spellStart"/>
+      <w:r>
+        <w:rPr>
+          <w:lang w:val="en-US"/>
+        </w:rPr>
+        <w:t>Latar</w:t>
+      </w:r>
+      <w:proofErr w:type="spellEnd"/>
+      <w:r>
+        <w:rPr>
+          <w:lang w:val="en-US"/>
+        </w:rPr>
+        <w:t xml:space="preserve"> </w:t>
+      </w:r>
+      <w:proofErr w:type="spellStart"/>
+      <w:r>
+        <w:rPr>
+          <w:lang w:val="en-US"/>
+        </w:rPr>
+        <w:t>Belakang</w:t>
+      </w:r>
+      <w:proofErr w:type="spellEnd"/>
+    </w:p>
+    <w:p>
+      <w:pPr>
+        <w:ind w:firstLine="567"/>
+        <w:rPr>
+          <w:lang w:val="en-US"/>
+        </w:rPr>
+      </w:pPr>
+      <w:proofErr w:type="spellStart"/>
+      <w:r>
+        <w:rPr>
+          <w:lang w:val="en-US"/>
+        </w:rPr>
+        <w:t>Persaingan</w:t>
+      </w:r>
+      <w:proofErr w:type="spellEnd"/>
+      <w:r>
+        <w:rPr>
+          <w:lang w:val="en-US"/>
+        </w:rPr>
+        <w:t xml:space="preserve"> di dunia </w:t>
+      </w:r>
+      <w:proofErr w:type="spellStart"/>
+      <w:r>
+        <w:rPr>
+          <w:lang w:val="en-US"/>
+        </w:rPr>
+        <w:t>bisnis</w:t>
+      </w:r>
+      <w:proofErr w:type="spellEnd"/>
+      <w:r>
+        <w:rPr>
+          <w:lang w:val="en-US"/>
+        </w:rPr>
+        <w:t xml:space="preserve"> </w:t>
+      </w:r>
+      <w:proofErr w:type="spellStart"/>
+      <w:r>
+        <w:rPr>
+          <w:lang w:val="en-US"/>
+        </w:rPr>
+        <w:t>semakin</w:t>
+      </w:r>
+      <w:proofErr w:type="spellEnd"/>
+      <w:r>
+        <w:rPr>
+          <w:lang w:val="en-US"/>
+        </w:rPr>
+        <w:t xml:space="preserve"> </w:t>
+      </w:r>
+      <w:proofErr w:type="spellStart"/>
+      <w:r>
+        <w:rPr>
+          <w:lang w:val="en-US"/>
+        </w:rPr>
+        <w:t>kompleks</w:t>
+      </w:r>
+      <w:proofErr w:type="spellEnd"/>
+      <w:r>
+        <w:rPr>
+          <w:lang w:val="en-US"/>
+        </w:rPr>
+        <w:t xml:space="preserve">, </w:t>
+      </w:r>
+      <w:proofErr w:type="spellStart"/>
+      <w:r>
+        <w:rPr>
+          <w:lang w:val="en-US"/>
+        </w:rPr>
+        <w:t>perusahaan-perusahaan</w:t>
+      </w:r>
+      <w:proofErr w:type="spellEnd"/>
+      <w:r>
+        <w:rPr>
+          <w:lang w:val="en-US"/>
+        </w:rPr>
+        <w:t xml:space="preserve"> </w:t>
+      </w:r>
+      <w:proofErr w:type="spellStart"/>
+      <w:r>
+        <w:rPr>
+          <w:lang w:val="en-US"/>
+        </w:rPr>
+        <w:t>mencoba</w:t>
+      </w:r>
+      <w:proofErr w:type="spellEnd"/>
+      <w:r>
+        <w:rPr>
+          <w:lang w:val="en-US"/>
+        </w:rPr>
+        <w:t xml:space="preserve"> </w:t>
+      </w:r>
+      <w:proofErr w:type="spellStart"/>
+      <w:r>
+        <w:rPr>
+          <w:lang w:val="en-US"/>
+        </w:rPr>
+        <w:t>untuk</w:t>
+      </w:r>
+      <w:proofErr w:type="spellEnd"/>
+      <w:r>
+        <w:rPr>
+          <w:lang w:val="en-US"/>
+        </w:rPr>
+        <w:t xml:space="preserve"> </w:t>
+      </w:r>
+      <w:proofErr w:type="spellStart"/>
+      <w:r>
+        <w:rPr>
+          <w:lang w:val="en-US"/>
+        </w:rPr>
+        <w:t>meningkatkan</w:t>
+      </w:r>
+      <w:proofErr w:type="spellEnd"/>
+      <w:r>
+        <w:rPr>
+          <w:lang w:val="en-US"/>
+        </w:rPr>
+        <w:t xml:space="preserve"> </w:t>
+      </w:r>
+      <w:proofErr w:type="spellStart"/>
+      <w:r>
+        <w:rPr>
+          <w:lang w:val="en-US"/>
+        </w:rPr>
+        <w:t>jumlah</w:t>
+      </w:r>
+      <w:proofErr w:type="spellEnd"/>
+      <w:r>
+        <w:rPr>
+          <w:lang w:val="en-US"/>
+        </w:rPr>
+        <w:t xml:space="preserve"> </w:t>
+      </w:r>
+      <w:proofErr w:type="spellStart"/>
+      <w:r>
+        <w:rPr>
+          <w:lang w:val="en-US"/>
+        </w:rPr>
+        <w:t>konsumennya</w:t>
+      </w:r>
+      <w:proofErr w:type="spellEnd"/>
+      <w:r>
+        <w:rPr>
+          <w:lang w:val="en-US"/>
+        </w:rPr>
+        <w:t xml:space="preserve"> </w:t>
+      </w:r>
+      <w:proofErr w:type="spellStart"/>
+      <w:r>
+        <w:rPr>
+          <w:lang w:val="en-US"/>
+        </w:rPr>
+        <w:t>dengan</w:t>
+      </w:r>
+      <w:proofErr w:type="spellEnd"/>
+      <w:r>
+        <w:rPr>
+          <w:lang w:val="en-US"/>
+        </w:rPr>
+        <w:t xml:space="preserve"> </w:t>
+      </w:r>
+      <w:proofErr w:type="spellStart"/>
+      <w:r>
+        <w:rPr>
+          <w:lang w:val="en-US"/>
+        </w:rPr>
+        <w:t>melakukan</w:t>
+      </w:r>
+      <w:proofErr w:type="spellEnd"/>
+      <w:r>
+        <w:rPr>
+          <w:lang w:val="en-US"/>
+        </w:rPr>
+        <w:t xml:space="preserve"> </w:t>
+      </w:r>
+      <w:proofErr w:type="spellStart"/>
+      <w:r>
+        <w:rPr>
+          <w:lang w:val="en-US"/>
+        </w:rPr>
+        <w:t>pelayananyang</w:t>
+      </w:r>
+      <w:proofErr w:type="spellEnd"/>
+      <w:r>
+        <w:rPr>
+          <w:lang w:val="en-US"/>
+        </w:rPr>
+        <w:t xml:space="preserve"> </w:t>
+      </w:r>
+      <w:proofErr w:type="spellStart"/>
+      <w:r>
+        <w:rPr>
+          <w:lang w:val="en-US"/>
+        </w:rPr>
+        <w:t>cepat</w:t>
+      </w:r>
+      <w:proofErr w:type="spellEnd"/>
+      <w:r>
+        <w:rPr>
+          <w:lang w:val="en-US"/>
+        </w:rPr>
+        <w:t xml:space="preserve"> dan </w:t>
+      </w:r>
+      <w:proofErr w:type="spellStart"/>
+      <w:r>
+        <w:rPr>
+          <w:lang w:val="en-US"/>
+        </w:rPr>
+        <w:t>biaya</w:t>
+      </w:r>
+      <w:proofErr w:type="spellEnd"/>
+      <w:r>
+        <w:rPr>
+          <w:lang w:val="en-US"/>
+        </w:rPr>
+        <w:t xml:space="preserve"> yang </w:t>
+      </w:r>
+      <w:proofErr w:type="spellStart"/>
+      <w:r>
+        <w:rPr>
+          <w:lang w:val="en-US"/>
+        </w:rPr>
+        <w:t>murah</w:t>
+      </w:r>
+      <w:proofErr w:type="spellEnd"/>
+      <w:r>
+        <w:rPr>
+          <w:lang w:val="en-US"/>
+        </w:rPr>
+        <w:t xml:space="preserve"> </w:t>
+      </w:r>
+      <w:proofErr w:type="spellStart"/>
+      <w:r>
+        <w:rPr>
+          <w:lang w:val="en-US"/>
+        </w:rPr>
+        <w:t>dibandingkan</w:t>
+      </w:r>
+      <w:proofErr w:type="spellEnd"/>
+      <w:r>
+        <w:rPr>
+          <w:lang w:val="en-US"/>
+        </w:rPr>
+        <w:t xml:space="preserve"> </w:t>
+      </w:r>
+      <w:proofErr w:type="spellStart"/>
+      <w:r>
+        <w:rPr>
+          <w:lang w:val="en-US"/>
+        </w:rPr>
+        <w:t>dengan</w:t>
+      </w:r>
+      <w:proofErr w:type="spellEnd"/>
+      <w:r>
+        <w:rPr>
+          <w:lang w:val="en-US"/>
+        </w:rPr>
+        <w:t xml:space="preserve"> </w:t>
+      </w:r>
+      <w:proofErr w:type="spellStart"/>
+      <w:r>
+        <w:rPr>
+          <w:lang w:val="en-US"/>
+        </w:rPr>
+        <w:t>kompetitornya</w:t>
+      </w:r>
+      <w:proofErr w:type="spellEnd"/>
+      <w:r>
+        <w:rPr>
+          <w:lang w:val="en-US"/>
+        </w:rPr>
+        <w:t xml:space="preserve">. Salah </w:t>
+      </w:r>
+      <w:proofErr w:type="spellStart"/>
+      <w:r>
+        <w:rPr>
+          <w:lang w:val="en-US"/>
+        </w:rPr>
+        <w:t>satuuntuk</w:t>
+      </w:r>
+      <w:proofErr w:type="spellEnd"/>
+      <w:r>
+        <w:rPr>
+          <w:lang w:val="en-US"/>
+        </w:rPr>
+        <w:t xml:space="preserve"> </w:t>
+      </w:r>
+      <w:proofErr w:type="spellStart"/>
+      <w:r>
+        <w:rPr>
+          <w:lang w:val="en-US"/>
+        </w:rPr>
+        <w:t>mewujudkan</w:t>
+      </w:r>
+      <w:proofErr w:type="spellEnd"/>
+      <w:r>
+        <w:rPr>
+          <w:lang w:val="en-US"/>
+        </w:rPr>
+        <w:t xml:space="preserve"> </w:t>
+      </w:r>
+      <w:proofErr w:type="spellStart"/>
+      <w:r>
+        <w:rPr>
+          <w:lang w:val="en-US"/>
+        </w:rPr>
+        <w:t>kesuksesan</w:t>
+      </w:r>
+      <w:proofErr w:type="spellEnd"/>
+      <w:r>
+        <w:rPr>
+          <w:lang w:val="en-US"/>
+        </w:rPr>
+        <w:t xml:space="preserve"> </w:t>
+      </w:r>
+      <w:proofErr w:type="spellStart"/>
+      <w:r>
+        <w:rPr>
+          <w:lang w:val="en-US"/>
+        </w:rPr>
+        <w:t>tersebut</w:t>
+      </w:r>
+      <w:proofErr w:type="spellEnd"/>
+      <w:r>
+        <w:rPr>
+          <w:lang w:val="en-US"/>
+        </w:rPr>
+        <w:t xml:space="preserve"> </w:t>
+      </w:r>
+      <w:proofErr w:type="spellStart"/>
+      <w:r>
+        <w:rPr>
+          <w:lang w:val="en-US"/>
+        </w:rPr>
+        <w:t>dapat</w:t>
+      </w:r>
+      <w:proofErr w:type="spellEnd"/>
+      <w:r>
+        <w:rPr>
+          <w:lang w:val="en-US"/>
+        </w:rPr>
+        <w:t xml:space="preserve"> </w:t>
+      </w:r>
+      <w:proofErr w:type="spellStart"/>
+      <w:r>
+        <w:rPr>
+          <w:lang w:val="en-US"/>
+        </w:rPr>
+        <w:t>dilakukan</w:t>
+      </w:r>
+      <w:proofErr w:type="spellEnd"/>
+      <w:r>
+        <w:rPr>
+          <w:lang w:val="en-US"/>
+        </w:rPr>
+        <w:t xml:space="preserve"> </w:t>
+      </w:r>
+      <w:proofErr w:type="spellStart"/>
+      <w:r>
+        <w:rPr>
+          <w:lang w:val="en-US"/>
+        </w:rPr>
+        <w:t>mngintegrasikan</w:t>
+      </w:r>
+      <w:proofErr w:type="spellEnd"/>
+      <w:r>
+        <w:rPr>
+          <w:lang w:val="en-US"/>
+        </w:rPr>
+        <w:t xml:space="preserve"> </w:t>
+      </w:r>
+      <w:proofErr w:type="spellStart"/>
+      <w:r>
+        <w:rPr>
+          <w:lang w:val="en-US"/>
+        </w:rPr>
+        <w:t>sistem</w:t>
+      </w:r>
+      <w:proofErr w:type="spellEnd"/>
+      <w:r>
+        <w:rPr>
+          <w:lang w:val="en-US"/>
+        </w:rPr>
+        <w:t xml:space="preserve"> </w:t>
+      </w:r>
+      <w:proofErr w:type="spellStart"/>
+      <w:r>
+        <w:rPr>
+          <w:lang w:val="en-US"/>
+        </w:rPr>
+        <w:t>informasi</w:t>
+      </w:r>
+      <w:proofErr w:type="spellEnd"/>
+      <w:r>
+        <w:rPr>
+          <w:lang w:val="en-US"/>
+        </w:rPr>
+        <w:t xml:space="preserve">, </w:t>
+      </w:r>
+      <w:proofErr w:type="spellStart"/>
+      <w:r>
+        <w:rPr>
+          <w:lang w:val="en-US"/>
+        </w:rPr>
+        <w:t>peningkatan</w:t>
+      </w:r>
+      <w:proofErr w:type="spellEnd"/>
+      <w:r>
+        <w:rPr>
+          <w:lang w:val="en-US"/>
+        </w:rPr>
+        <w:t xml:space="preserve"> </w:t>
+      </w:r>
+      <w:proofErr w:type="spellStart"/>
+      <w:r>
+        <w:rPr>
+          <w:lang w:val="en-US"/>
+        </w:rPr>
+        <w:t>efisien</w:t>
+      </w:r>
+      <w:proofErr w:type="spellEnd"/>
+      <w:r>
+        <w:rPr>
+          <w:lang w:val="en-US"/>
+        </w:rPr>
+        <w:t xml:space="preserve"> </w:t>
+      </w:r>
+      <w:proofErr w:type="spellStart"/>
+      <w:r>
+        <w:rPr>
+          <w:lang w:val="en-US"/>
+        </w:rPr>
+        <w:t>dalam</w:t>
+      </w:r>
+      <w:proofErr w:type="spellEnd"/>
+      <w:r>
+        <w:rPr>
+          <w:lang w:val="en-US"/>
+        </w:rPr>
+        <w:t xml:space="preserve"> </w:t>
+      </w:r>
+      <w:r>
+        <w:rPr>
+          <w:i/>
+          <w:iCs/>
+          <w:lang w:val="en-US"/>
+        </w:rPr>
+        <w:t>business processes</w:t>
+      </w:r>
+      <w:r>
+        <w:rPr>
+          <w:lang w:val="en-US"/>
+        </w:rPr>
+        <w:t>.</w:t>
+      </w:r>
+    </w:p>
+    <w:p>
+      <w:pPr>
+        <w:ind w:firstLine="567"/>
+        <w:rPr>
+          <w:lang w:val="en-US"/>
+        </w:rPr>
+      </w:pPr>
+      <w:proofErr w:type="spellStart"/>
+      <w:r>
+        <w:rPr>
+          <w:lang w:val="en-US"/>
+        </w:rPr>
+        <w:t>Namun</w:t>
+      </w:r>
+      <w:proofErr w:type="spellEnd"/>
+      <w:r>
+        <w:rPr>
+          <w:lang w:val="en-US"/>
+        </w:rPr>
+        <w:t xml:space="preserve"> pada </w:t>
+      </w:r>
+      <w:proofErr w:type="spellStart"/>
+      <w:r>
+        <w:rPr>
+          <w:lang w:val="en-US"/>
+        </w:rPr>
+        <w:t>kenyataannya</w:t>
+      </w:r>
+      <w:proofErr w:type="spellEnd"/>
+      <w:r>
+        <w:rPr>
+          <w:lang w:val="en-US"/>
+        </w:rPr>
+        <w:t xml:space="preserve"> </w:t>
+      </w:r>
+      <w:proofErr w:type="spellStart"/>
+      <w:r>
+        <w:rPr>
+          <w:lang w:val="en-US"/>
+        </w:rPr>
+        <w:t>sampai</w:t>
+      </w:r>
+      <w:proofErr w:type="spellEnd"/>
+      <w:r>
+        <w:rPr>
+          <w:lang w:val="en-US"/>
+        </w:rPr>
+        <w:t xml:space="preserve"> </w:t>
+      </w:r>
+      <w:proofErr w:type="spellStart"/>
+      <w:r>
+        <w:rPr>
+          <w:lang w:val="en-US"/>
+        </w:rPr>
+        <w:t>saat</w:t>
+      </w:r>
+      <w:proofErr w:type="spellEnd"/>
+      <w:r>
+        <w:rPr>
+          <w:lang w:val="en-US"/>
+        </w:rPr>
+        <w:t xml:space="preserve"> </w:t>
+      </w:r>
+      <w:proofErr w:type="spellStart"/>
+      <w:r>
+        <w:rPr>
+          <w:lang w:val="en-US"/>
+        </w:rPr>
+        <w:t>ini</w:t>
+      </w:r>
+      <w:proofErr w:type="spellEnd"/>
+      <w:r>
+        <w:rPr>
+          <w:lang w:val="en-US"/>
+        </w:rPr>
+        <w:t xml:space="preserve"> </w:t>
+      </w:r>
+      <w:proofErr w:type="spellStart"/>
+      <w:r>
+        <w:rPr>
+          <w:lang w:val="en-US"/>
+        </w:rPr>
+        <w:t>banyak</w:t>
+      </w:r>
+      <w:proofErr w:type="spellEnd"/>
+      <w:r>
+        <w:rPr>
+          <w:lang w:val="en-US"/>
+        </w:rPr>
+        <w:t xml:space="preserve"> </w:t>
+      </w:r>
+      <w:proofErr w:type="spellStart"/>
+      <w:r>
+        <w:rPr>
+          <w:lang w:val="en-US"/>
+        </w:rPr>
+        <w:t>perusahaan</w:t>
+      </w:r>
+      <w:proofErr w:type="spellEnd"/>
+      <w:r>
+        <w:rPr>
+          <w:lang w:val="en-US"/>
+        </w:rPr>
+        <w:t xml:space="preserve"> yang </w:t>
+      </w:r>
+      <w:proofErr w:type="spellStart"/>
+      <w:r>
+        <w:rPr>
+          <w:lang w:val="en-US"/>
+        </w:rPr>
+        <w:t>belum</w:t>
+      </w:r>
+      <w:proofErr w:type="spellEnd"/>
+      <w:r>
+        <w:rPr>
+          <w:lang w:val="en-US"/>
+        </w:rPr>
+        <w:t xml:space="preserve"> </w:t>
+      </w:r>
+      <w:proofErr w:type="spellStart"/>
+      <w:r>
+        <w:rPr>
+          <w:lang w:val="en-US"/>
+        </w:rPr>
+        <w:t>mengintegrasikan</w:t>
+      </w:r>
+      <w:proofErr w:type="spellEnd"/>
+      <w:r>
+        <w:rPr>
+          <w:lang w:val="en-US"/>
+        </w:rPr>
+        <w:t xml:space="preserve"> </w:t>
+      </w:r>
+      <w:proofErr w:type="spellStart"/>
+      <w:r>
+        <w:rPr>
+          <w:lang w:val="en-US"/>
+        </w:rPr>
+        <w:t>sistem</w:t>
+      </w:r>
+      <w:proofErr w:type="spellEnd"/>
+      <w:r>
+        <w:rPr>
+          <w:lang w:val="en-US"/>
+        </w:rPr>
+        <w:t xml:space="preserve"> </w:t>
+      </w:r>
+      <w:proofErr w:type="spellStart"/>
+      <w:r>
+        <w:rPr>
+          <w:lang w:val="en-US"/>
+        </w:rPr>
+        <w:t>informasi</w:t>
+      </w:r>
+      <w:proofErr w:type="spellEnd"/>
+      <w:r>
+        <w:rPr>
+          <w:lang w:val="en-US"/>
+        </w:rPr>
+        <w:t xml:space="preserve">, </w:t>
+      </w:r>
+      <w:proofErr w:type="spellStart"/>
+      <w:r>
+        <w:rPr>
+          <w:lang w:val="en-US"/>
+        </w:rPr>
+        <w:t>dalam</w:t>
+      </w:r>
+      <w:proofErr w:type="spellEnd"/>
+      <w:r>
+        <w:rPr>
+          <w:lang w:val="en-US"/>
+        </w:rPr>
+        <w:t xml:space="preserve"> </w:t>
+      </w:r>
+      <w:proofErr w:type="spellStart"/>
+      <w:r>
+        <w:rPr>
+          <w:lang w:val="en-US"/>
+        </w:rPr>
+        <w:t>prosesnya</w:t>
+      </w:r>
+      <w:proofErr w:type="spellEnd"/>
+      <w:r>
+        <w:rPr>
+          <w:lang w:val="en-US"/>
+        </w:rPr>
+        <w:t xml:space="preserve"> </w:t>
+      </w:r>
+      <w:proofErr w:type="spellStart"/>
+      <w:r>
+        <w:rPr>
+          <w:lang w:val="en-US"/>
+        </w:rPr>
+        <w:t>hanya</w:t>
+      </w:r>
+      <w:proofErr w:type="spellEnd"/>
+      <w:r>
+        <w:rPr>
+          <w:lang w:val="en-US"/>
+        </w:rPr>
+        <w:t xml:space="preserve"> </w:t>
+      </w:r>
+      <w:proofErr w:type="spellStart"/>
+      <w:r>
+        <w:rPr>
+          <w:lang w:val="en-US"/>
+        </w:rPr>
+        <w:t>didukung</w:t>
+      </w:r>
+      <w:proofErr w:type="spellEnd"/>
+      <w:r>
+        <w:rPr>
+          <w:lang w:val="en-US"/>
+        </w:rPr>
+        <w:t xml:space="preserve"> </w:t>
+      </w:r>
+      <w:proofErr w:type="spellStart"/>
+      <w:r>
+        <w:rPr>
+          <w:lang w:val="en-US"/>
+        </w:rPr>
+        <w:t>oleha</w:t>
+      </w:r>
+      <w:proofErr w:type="spellEnd"/>
+      <w:r>
+        <w:rPr>
+          <w:lang w:val="en-US"/>
+        </w:rPr>
+        <w:t xml:space="preserve"> </w:t>
+      </w:r>
+      <w:proofErr w:type="spellStart"/>
+      <w:r>
+        <w:rPr>
+          <w:lang w:val="en-US"/>
+        </w:rPr>
+        <w:t>ktivitas</w:t>
+      </w:r>
+      <w:proofErr w:type="spellEnd"/>
+      <w:r>
+        <w:rPr>
+          <w:lang w:val="en-US"/>
+        </w:rPr>
+        <w:t xml:space="preserve"> individual pada </w:t>
+      </w:r>
+      <w:proofErr w:type="spellStart"/>
+      <w:r>
+        <w:rPr>
+          <w:lang w:val="en-US"/>
+        </w:rPr>
+        <w:t>lokasi</w:t>
+      </w:r>
+      <w:proofErr w:type="spellEnd"/>
+      <w:r>
+        <w:rPr>
+          <w:lang w:val="en-US"/>
+        </w:rPr>
+        <w:t xml:space="preserve"> </w:t>
+      </w:r>
+      <w:proofErr w:type="spellStart"/>
+      <w:r>
+        <w:rPr>
+          <w:lang w:val="en-US"/>
+        </w:rPr>
+        <w:t>kerja</w:t>
+      </w:r>
+      <w:proofErr w:type="spellEnd"/>
+      <w:r>
+        <w:rPr>
+          <w:lang w:val="en-US"/>
+        </w:rPr>
+        <w:t xml:space="preserve"> masing-masing. </w:t>
+      </w:r>
+      <w:proofErr w:type="spellStart"/>
+      <w:r>
+        <w:rPr>
+          <w:lang w:val="en-US"/>
+        </w:rPr>
+        <w:t>Kondisi</w:t>
+      </w:r>
+      <w:proofErr w:type="spellEnd"/>
+      <w:r>
+        <w:rPr>
+          <w:lang w:val="en-US"/>
+        </w:rPr>
+        <w:t xml:space="preserve"> </w:t>
+      </w:r>
+      <w:proofErr w:type="spellStart"/>
+      <w:r>
+        <w:rPr>
+          <w:lang w:val="en-US"/>
+        </w:rPr>
+        <w:t>ini</w:t>
+      </w:r>
+      <w:proofErr w:type="spellEnd"/>
+      <w:r>
+        <w:rPr>
+          <w:lang w:val="en-US"/>
+        </w:rPr>
+        <w:t xml:space="preserve"> </w:t>
+      </w:r>
+      <w:proofErr w:type="spellStart"/>
+      <w:r>
+        <w:rPr>
+          <w:lang w:val="en-US"/>
+        </w:rPr>
+        <w:t>menyebabkan</w:t>
+      </w:r>
+      <w:proofErr w:type="spellEnd"/>
+      <w:r>
+        <w:rPr>
+          <w:lang w:val="en-US"/>
+        </w:rPr>
+        <w:t xml:space="preserve"> </w:t>
+      </w:r>
+      <w:proofErr w:type="spellStart"/>
+      <w:r>
+        <w:rPr>
+          <w:lang w:val="en-US"/>
+        </w:rPr>
+        <w:t>terjadinya</w:t>
+      </w:r>
+      <w:proofErr w:type="spellEnd"/>
+      <w:r>
+        <w:rPr>
+          <w:lang w:val="en-US"/>
+        </w:rPr>
+        <w:t xml:space="preserve"> </w:t>
+      </w:r>
+      <w:proofErr w:type="spellStart"/>
+      <w:r>
+        <w:rPr>
+          <w:lang w:val="en-US"/>
+        </w:rPr>
+        <w:t>kesalah</w:t>
+      </w:r>
+      <w:proofErr w:type="spellEnd"/>
+      <w:r>
+        <w:rPr>
+          <w:lang w:val="en-US"/>
+        </w:rPr>
+        <w:t xml:space="preserve"> </w:t>
+      </w:r>
+      <w:proofErr w:type="spellStart"/>
+      <w:r>
+        <w:rPr>
+          <w:lang w:val="en-US"/>
+        </w:rPr>
+        <w:t>pahaman</w:t>
+      </w:r>
+      <w:proofErr w:type="spellEnd"/>
+      <w:r>
+        <w:rPr>
+          <w:lang w:val="en-US"/>
+        </w:rPr>
+        <w:t xml:space="preserve"> </w:t>
+      </w:r>
+      <w:proofErr w:type="spellStart"/>
+      <w:r>
+        <w:rPr>
+          <w:lang w:val="en-US"/>
+        </w:rPr>
+        <w:t>dalam</w:t>
+      </w:r>
+      <w:proofErr w:type="spellEnd"/>
+      <w:r>
+        <w:rPr>
+          <w:lang w:val="en-US"/>
+        </w:rPr>
+        <w:t xml:space="preserve"> </w:t>
+      </w:r>
+      <w:proofErr w:type="spellStart"/>
+      <w:r>
+        <w:rPr>
+          <w:lang w:val="en-US"/>
+        </w:rPr>
+        <w:t>komunikasi</w:t>
+      </w:r>
+      <w:proofErr w:type="spellEnd"/>
+      <w:r>
+        <w:rPr>
+          <w:lang w:val="en-US"/>
+        </w:rPr>
+        <w:t xml:space="preserve"> data </w:t>
+      </w:r>
+      <w:proofErr w:type="spellStart"/>
+      <w:r>
+        <w:rPr>
+          <w:lang w:val="en-US"/>
+        </w:rPr>
+        <w:t>antara</w:t>
+      </w:r>
+      <w:proofErr w:type="spellEnd"/>
+      <w:r>
+        <w:rPr>
+          <w:lang w:val="en-US"/>
+        </w:rPr>
+        <w:t xml:space="preserve"> </w:t>
+      </w:r>
+      <w:proofErr w:type="spellStart"/>
+      <w:r>
+        <w:rPr>
+          <w:lang w:val="en-US"/>
+        </w:rPr>
+        <w:t>lokasi</w:t>
+      </w:r>
+      <w:proofErr w:type="spellEnd"/>
+      <w:r>
+        <w:rPr>
+          <w:lang w:val="en-US"/>
+        </w:rPr>
+        <w:t xml:space="preserve"> </w:t>
+      </w:r>
+      <w:proofErr w:type="spellStart"/>
+      <w:r>
+        <w:rPr>
+          <w:lang w:val="en-US"/>
+        </w:rPr>
+        <w:t>kerja</w:t>
+      </w:r>
+      <w:proofErr w:type="spellEnd"/>
+      <w:r>
+        <w:rPr>
+          <w:lang w:val="en-US"/>
+        </w:rPr>
+        <w:t xml:space="preserve"> </w:t>
+      </w:r>
+      <w:proofErr w:type="spellStart"/>
+      <w:r>
+        <w:rPr>
+          <w:lang w:val="en-US"/>
+        </w:rPr>
+        <w:t>satu</w:t>
+      </w:r>
+      <w:proofErr w:type="spellEnd"/>
+      <w:r>
+        <w:rPr>
+          <w:lang w:val="en-US"/>
+        </w:rPr>
+        <w:t xml:space="preserve"> </w:t>
+      </w:r>
+      <w:proofErr w:type="spellStart"/>
+      <w:r>
+        <w:rPr>
+          <w:lang w:val="en-US"/>
+        </w:rPr>
+        <w:t>dengan</w:t>
+      </w:r>
+      <w:proofErr w:type="spellEnd"/>
+      <w:r>
+        <w:rPr>
+          <w:lang w:val="en-US"/>
+        </w:rPr>
+        <w:t xml:space="preserve"> </w:t>
+      </w:r>
+      <w:proofErr w:type="spellStart"/>
+      <w:r>
+        <w:rPr>
+          <w:lang w:val="en-US"/>
+        </w:rPr>
+        <w:t>lokasi</w:t>
+      </w:r>
+      <w:proofErr w:type="spellEnd"/>
+      <w:r>
+        <w:rPr>
+          <w:lang w:val="en-US"/>
+        </w:rPr>
+        <w:t xml:space="preserve"> </w:t>
+      </w:r>
+      <w:proofErr w:type="spellStart"/>
+      <w:r>
+        <w:rPr>
+          <w:lang w:val="en-US"/>
+        </w:rPr>
+        <w:t>kerja</w:t>
+      </w:r>
+      <w:proofErr w:type="spellEnd"/>
+      <w:r>
+        <w:rPr>
+          <w:lang w:val="en-US"/>
+        </w:rPr>
+        <w:t xml:space="preserve"> </w:t>
+      </w:r>
+      <w:proofErr w:type="spellStart"/>
+      <w:r>
+        <w:rPr>
+          <w:lang w:val="en-US"/>
+        </w:rPr>
+        <w:t>lainnya</w:t>
+      </w:r>
+      <w:proofErr w:type="spellEnd"/>
+      <w:r>
+        <w:rPr>
+          <w:lang w:val="en-US"/>
+        </w:rPr>
+        <w:t xml:space="preserve">, </w:t>
+      </w:r>
+      <w:proofErr w:type="spellStart"/>
+      <w:r>
+        <w:rPr>
+          <w:lang w:val="en-US"/>
+        </w:rPr>
+        <w:t>sehingga</w:t>
+      </w:r>
+      <w:proofErr w:type="spellEnd"/>
+      <w:r>
+        <w:rPr>
+          <w:lang w:val="en-US"/>
+        </w:rPr>
+        <w:t xml:space="preserve"> </w:t>
+      </w:r>
+      <w:proofErr w:type="spellStart"/>
+      <w:r>
+        <w:rPr>
+          <w:lang w:val="en-US"/>
+        </w:rPr>
+        <w:t>membutuhkan</w:t>
+      </w:r>
+      <w:proofErr w:type="spellEnd"/>
+      <w:r>
+        <w:rPr>
+          <w:lang w:val="en-US"/>
+        </w:rPr>
+        <w:t xml:space="preserve"> </w:t>
+      </w:r>
+      <w:proofErr w:type="spellStart"/>
+      <w:r>
+        <w:rPr>
+          <w:lang w:val="en-US"/>
+        </w:rPr>
+        <w:t>waktu</w:t>
+      </w:r>
+      <w:proofErr w:type="spellEnd"/>
+      <w:r>
+        <w:rPr>
+          <w:lang w:val="en-US"/>
+        </w:rPr>
+        <w:t xml:space="preserve"> yang </w:t>
+      </w:r>
+      <w:proofErr w:type="spellStart"/>
+      <w:r>
+        <w:rPr>
+          <w:lang w:val="en-US"/>
+        </w:rPr>
+        <w:t>lebih</w:t>
+      </w:r>
+      <w:proofErr w:type="spellEnd"/>
+      <w:r>
+        <w:rPr>
+          <w:lang w:val="en-US"/>
+        </w:rPr>
+        <w:t xml:space="preserve"> </w:t>
+      </w:r>
+      <w:proofErr w:type="spellStart"/>
+      <w:r>
+        <w:rPr>
+          <w:lang w:val="en-US"/>
+        </w:rPr>
+        <w:t>banyak</w:t>
+      </w:r>
+      <w:proofErr w:type="spellEnd"/>
+      <w:r>
+        <w:rPr>
+          <w:lang w:val="en-US"/>
+        </w:rPr>
+        <w:t xml:space="preserve"> </w:t>
+      </w:r>
+      <w:proofErr w:type="spellStart"/>
+      <w:r>
+        <w:rPr>
+          <w:lang w:val="en-US"/>
+        </w:rPr>
+        <w:t>untuk</w:t>
+      </w:r>
+      <w:proofErr w:type="spellEnd"/>
+      <w:r>
+        <w:rPr>
+          <w:lang w:val="en-US"/>
+        </w:rPr>
+        <w:t xml:space="preserve"> </w:t>
+      </w:r>
+      <w:proofErr w:type="spellStart"/>
+      <w:r>
+        <w:rPr>
+          <w:lang w:val="en-US"/>
+        </w:rPr>
+        <w:t>koordinasi</w:t>
+      </w:r>
+      <w:proofErr w:type="spellEnd"/>
+      <w:r>
+        <w:rPr>
+          <w:lang w:val="en-US"/>
+        </w:rPr>
+        <w:t xml:space="preserve"> </w:t>
+      </w:r>
+      <w:proofErr w:type="spellStart"/>
+      <w:r>
+        <w:rPr>
+          <w:lang w:val="en-US"/>
+        </w:rPr>
+        <w:t>dalam</w:t>
+      </w:r>
+      <w:proofErr w:type="spellEnd"/>
+      <w:r>
+        <w:rPr>
+          <w:lang w:val="en-US"/>
+        </w:rPr>
+        <w:t xml:space="preserve"> </w:t>
+      </w:r>
+      <w:proofErr w:type="spellStart"/>
+      <w:r>
+        <w:rPr>
+          <w:lang w:val="en-US"/>
+        </w:rPr>
+        <w:t>penyediaan</w:t>
+      </w:r>
+      <w:proofErr w:type="spellEnd"/>
+      <w:r>
+        <w:rPr>
+          <w:lang w:val="en-US"/>
+        </w:rPr>
+        <w:t xml:space="preserve"> data </w:t>
+      </w:r>
+      <w:proofErr w:type="spellStart"/>
+      <w:r>
+        <w:rPr>
+          <w:lang w:val="en-US"/>
+        </w:rPr>
+        <w:t>dibandingkan</w:t>
+      </w:r>
+      <w:proofErr w:type="spellEnd"/>
+      <w:r>
+        <w:rPr>
+          <w:lang w:val="en-US"/>
+        </w:rPr>
+        <w:t xml:space="preserve"> </w:t>
+      </w:r>
+      <w:proofErr w:type="spellStart"/>
+      <w:r>
+        <w:rPr>
+          <w:lang w:val="en-US"/>
+        </w:rPr>
+        <w:t>dengan</w:t>
+      </w:r>
+      <w:proofErr w:type="spellEnd"/>
+      <w:r>
+        <w:rPr>
+          <w:lang w:val="en-US"/>
+        </w:rPr>
+        <w:t xml:space="preserve"> </w:t>
+      </w:r>
+      <w:proofErr w:type="spellStart"/>
+      <w:r>
+        <w:rPr>
+          <w:lang w:val="en-US"/>
+        </w:rPr>
+        <w:t>perusahaan-perusahaan</w:t>
+      </w:r>
+      <w:proofErr w:type="spellEnd"/>
+      <w:r>
+        <w:rPr>
+          <w:lang w:val="en-US"/>
+        </w:rPr>
+        <w:t xml:space="preserve"> </w:t>
+      </w:r>
+      <w:r>
+        <w:rPr>
+          <w:lang w:val="en-US"/>
+        </w:rPr>
+        <w:t xml:space="preserve">yang </w:t>
+      </w:r>
+      <w:proofErr w:type="spellStart"/>
+      <w:r>
+        <w:rPr>
+          <w:lang w:val="en-US"/>
+        </w:rPr>
+        <w:t>telah</w:t>
+      </w:r>
+      <w:proofErr w:type="spellEnd"/>
+      <w:r>
+        <w:rPr>
+          <w:lang w:val="en-US"/>
+        </w:rPr>
+        <w:t xml:space="preserve"> </w:t>
+      </w:r>
+      <w:proofErr w:type="spellStart"/>
+      <w:r>
+        <w:rPr>
+          <w:lang w:val="en-US"/>
+        </w:rPr>
+        <w:t>mengintegrasikan</w:t>
+      </w:r>
+      <w:proofErr w:type="spellEnd"/>
+      <w:r>
+        <w:rPr>
+          <w:lang w:val="en-US"/>
+        </w:rPr>
+        <w:t xml:space="preserve"> </w:t>
+      </w:r>
+      <w:proofErr w:type="spellStart"/>
+      <w:r>
+        <w:rPr>
+          <w:lang w:val="en-US"/>
+        </w:rPr>
+        <w:t>fungsi-fungsinya</w:t>
+      </w:r>
+      <w:proofErr w:type="spellEnd"/>
+      <w:r>
+        <w:rPr>
+          <w:lang w:val="en-US"/>
+        </w:rPr>
+        <w:t xml:space="preserve">. Data yang </w:t>
+      </w:r>
+      <w:proofErr w:type="spellStart"/>
+      <w:r>
+        <w:rPr>
+          <w:lang w:val="en-US"/>
+        </w:rPr>
+        <w:t>diintegrasi</w:t>
+      </w:r>
+      <w:proofErr w:type="spellEnd"/>
+      <w:r>
+        <w:rPr>
+          <w:lang w:val="en-US"/>
+        </w:rPr>
+        <w:t xml:space="preserve"> </w:t>
+      </w:r>
+      <w:proofErr w:type="spellStart"/>
+      <w:r>
+        <w:rPr>
+          <w:lang w:val="en-US"/>
+        </w:rPr>
+        <w:t>ini</w:t>
+      </w:r>
+      <w:proofErr w:type="spellEnd"/>
+      <w:r>
+        <w:rPr>
+          <w:lang w:val="en-US"/>
+        </w:rPr>
+        <w:t xml:space="preserve"> </w:t>
+      </w:r>
+      <w:proofErr w:type="spellStart"/>
+      <w:r>
+        <w:rPr>
+          <w:lang w:val="en-US"/>
+        </w:rPr>
+        <w:t>dapat</w:t>
+      </w:r>
+      <w:proofErr w:type="spellEnd"/>
+      <w:r>
+        <w:rPr>
+          <w:lang w:val="en-US"/>
+        </w:rPr>
+        <w:t xml:space="preserve"> </w:t>
+      </w:r>
+      <w:proofErr w:type="spellStart"/>
+      <w:r>
+        <w:rPr>
+          <w:lang w:val="en-US"/>
+        </w:rPr>
+        <w:t>membantu</w:t>
+      </w:r>
+      <w:proofErr w:type="spellEnd"/>
+      <w:r>
+        <w:rPr>
+          <w:lang w:val="en-US"/>
+        </w:rPr>
+        <w:t xml:space="preserve"> proses </w:t>
+      </w:r>
+      <w:proofErr w:type="spellStart"/>
+      <w:r>
+        <w:rPr>
+          <w:lang w:val="en-US"/>
+        </w:rPr>
+        <w:t>bisnis</w:t>
+      </w:r>
+      <w:proofErr w:type="spellEnd"/>
+      <w:r>
+        <w:rPr>
+          <w:lang w:val="en-US"/>
+        </w:rPr>
+        <w:t xml:space="preserve"> yang </w:t>
+      </w:r>
+      <w:proofErr w:type="spellStart"/>
+      <w:r>
+        <w:rPr>
+          <w:lang w:val="en-US"/>
+        </w:rPr>
+        <w:t>efisisen</w:t>
+      </w:r>
+      <w:proofErr w:type="spellEnd"/>
+      <w:r>
+        <w:rPr>
+          <w:lang w:val="en-US"/>
+        </w:rPr>
+        <w:t xml:space="preserve"> dan </w:t>
+      </w:r>
+      <w:proofErr w:type="spellStart"/>
+      <w:r>
+        <w:rPr>
+          <w:lang w:val="en-US"/>
+        </w:rPr>
+        <w:t>memudahkan</w:t>
+      </w:r>
+      <w:proofErr w:type="spellEnd"/>
+      <w:r>
+        <w:rPr>
+          <w:lang w:val="en-US"/>
+        </w:rPr>
+        <w:t xml:space="preserve"> </w:t>
+      </w:r>
+      <w:proofErr w:type="spellStart"/>
+      <w:r>
+        <w:rPr>
+          <w:lang w:val="en-US"/>
+        </w:rPr>
+        <w:t>pengambilan</w:t>
+      </w:r>
+      <w:proofErr w:type="spellEnd"/>
+      <w:r>
+        <w:rPr>
+          <w:lang w:val="en-US"/>
+        </w:rPr>
+        <w:t xml:space="preserve"> </w:t>
+      </w:r>
+      <w:proofErr w:type="spellStart"/>
+      <w:r>
+        <w:rPr>
+          <w:lang w:val="en-US"/>
+        </w:rPr>
+        <w:t>keputusa</w:t>
+      </w:r>
+      <w:proofErr w:type="spellEnd"/>
+      <w:r>
+        <w:rPr>
+          <w:lang w:val="en-US"/>
+        </w:rPr>
+        <w:t xml:space="preserve"> </w:t>
+      </w:r>
+      <w:proofErr w:type="spellStart"/>
+      <w:r>
+        <w:rPr>
+          <w:lang w:val="en-US"/>
+        </w:rPr>
+        <w:t>noleh</w:t>
+      </w:r>
+      <w:proofErr w:type="spellEnd"/>
+      <w:r>
+        <w:rPr>
+          <w:lang w:val="en-US"/>
+        </w:rPr>
+        <w:t xml:space="preserve"> </w:t>
+      </w:r>
+      <w:proofErr w:type="spellStart"/>
+      <w:r>
+        <w:rPr>
+          <w:lang w:val="en-US"/>
+        </w:rPr>
+        <w:t>manajemen</w:t>
+      </w:r>
+      <w:proofErr w:type="spellEnd"/>
+      <w:r>
+        <w:rPr>
+          <w:lang w:val="en-US"/>
+        </w:rPr>
+        <w:t xml:space="preserve"> </w:t>
+      </w:r>
+      <w:proofErr w:type="spellStart"/>
+      <w:r>
+        <w:rPr>
+          <w:lang w:val="en-US"/>
+        </w:rPr>
+        <w:t>perusahaan</w:t>
+      </w:r>
+      <w:proofErr w:type="spellEnd"/>
+      <w:r>
+        <w:rPr>
+          <w:lang w:val="en-US"/>
+        </w:rPr>
+        <w:t>.</w:t>
+      </w:r>
+    </w:p>
+    <w:p>
+      <w:pPr>
+        <w:ind w:firstLine="567"/>
+        <w:rPr>
+          <w:lang w:val="en-US"/>
+        </w:rPr>
+      </w:pPr>
+      <w:proofErr w:type="spellStart"/>
+      <w:r>
+        <w:rPr>
+          <w:lang w:val="en-US"/>
+        </w:rPr>
+        <w:t>Persaingan</w:t>
+      </w:r>
+      <w:proofErr w:type="spellEnd"/>
+      <w:r>
+        <w:rPr>
+          <w:lang w:val="en-US"/>
+        </w:rPr>
+        <w:t xml:space="preserve"> yang </w:t>
+      </w:r>
+      <w:proofErr w:type="spellStart"/>
+      <w:r>
+        <w:rPr>
+          <w:lang w:val="en-US"/>
+        </w:rPr>
+        <w:t>semakin</w:t>
+      </w:r>
+      <w:proofErr w:type="spellEnd"/>
+      <w:r>
+        <w:rPr>
+          <w:lang w:val="en-US"/>
+        </w:rPr>
+        <w:t xml:space="preserve"> </w:t>
+      </w:r>
+      <w:proofErr w:type="spellStart"/>
+      <w:r>
+        <w:rPr>
+          <w:lang w:val="en-US"/>
+        </w:rPr>
+        <w:t>meningkat</w:t>
+      </w:r>
+      <w:proofErr w:type="spellEnd"/>
+      <w:r>
+        <w:rPr>
+          <w:lang w:val="en-US"/>
+        </w:rPr>
+        <w:t xml:space="preserve"> </w:t>
+      </w:r>
+      <w:proofErr w:type="spellStart"/>
+      <w:r>
+        <w:rPr>
+          <w:lang w:val="en-US"/>
+        </w:rPr>
+        <w:t>membuat</w:t>
+      </w:r>
+      <w:proofErr w:type="spellEnd"/>
+      <w:r>
+        <w:rPr>
+          <w:lang w:val="en-US"/>
+        </w:rPr>
+        <w:t xml:space="preserve"> </w:t>
+      </w:r>
+      <w:proofErr w:type="spellStart"/>
+      <w:r>
+        <w:rPr>
+          <w:lang w:val="en-US"/>
+        </w:rPr>
+        <w:t>kalangan</w:t>
+      </w:r>
+      <w:proofErr w:type="spellEnd"/>
+      <w:r>
+        <w:rPr>
+          <w:lang w:val="en-US"/>
+        </w:rPr>
+        <w:t xml:space="preserve"> dunia </w:t>
+      </w:r>
+      <w:proofErr w:type="spellStart"/>
+      <w:r>
+        <w:rPr>
+          <w:lang w:val="en-US"/>
+        </w:rPr>
+        <w:t>usaha</w:t>
+      </w:r>
+      <w:proofErr w:type="spellEnd"/>
+      <w:r>
+        <w:rPr>
+          <w:lang w:val="en-US"/>
+        </w:rPr>
+        <w:t xml:space="preserve"> </w:t>
+      </w:r>
+      <w:proofErr w:type="spellStart"/>
+      <w:r>
+        <w:rPr>
+          <w:lang w:val="en-US"/>
+        </w:rPr>
+        <w:t>terus</w:t>
+      </w:r>
+      <w:proofErr w:type="spellEnd"/>
+      <w:r>
+        <w:rPr>
+          <w:lang w:val="en-US"/>
+        </w:rPr>
+        <w:t xml:space="preserve"> </w:t>
+      </w:r>
+      <w:proofErr w:type="spellStart"/>
+      <w:r>
+        <w:rPr>
+          <w:lang w:val="en-US"/>
+        </w:rPr>
+        <w:t>meningkatkan</w:t>
+      </w:r>
+      <w:proofErr w:type="spellEnd"/>
+      <w:r>
+        <w:rPr>
+          <w:lang w:val="en-US"/>
+        </w:rPr>
+        <w:t xml:space="preserve"> </w:t>
+      </w:r>
+      <w:proofErr w:type="spellStart"/>
+      <w:r>
+        <w:rPr>
+          <w:lang w:val="en-US"/>
+        </w:rPr>
+        <w:t>daya</w:t>
+      </w:r>
+      <w:proofErr w:type="spellEnd"/>
+      <w:r>
+        <w:rPr>
+          <w:lang w:val="en-US"/>
+        </w:rPr>
+        <w:t xml:space="preserve"> </w:t>
+      </w:r>
+      <w:proofErr w:type="spellStart"/>
+      <w:r>
+        <w:rPr>
+          <w:lang w:val="en-US"/>
+        </w:rPr>
+        <w:t>saingnya</w:t>
+      </w:r>
+      <w:proofErr w:type="spellEnd"/>
+      <w:r>
+        <w:rPr>
+          <w:lang w:val="en-US"/>
+        </w:rPr>
+        <w:t xml:space="preserve">, </w:t>
+      </w:r>
+      <w:proofErr w:type="spellStart"/>
+      <w:r>
+        <w:rPr>
+          <w:lang w:val="en-US"/>
+        </w:rPr>
+        <w:t>dengan</w:t>
+      </w:r>
+      <w:proofErr w:type="spellEnd"/>
+      <w:r>
+        <w:rPr>
+          <w:lang w:val="en-US"/>
+        </w:rPr>
+        <w:t xml:space="preserve"> </w:t>
+      </w:r>
+      <w:proofErr w:type="spellStart"/>
+      <w:r>
+        <w:rPr>
+          <w:lang w:val="en-US"/>
+        </w:rPr>
+        <w:t>cara</w:t>
+      </w:r>
+      <w:proofErr w:type="spellEnd"/>
+      <w:r>
+        <w:rPr>
+          <w:lang w:val="en-US"/>
+        </w:rPr>
+        <w:t xml:space="preserve"> </w:t>
+      </w:r>
+      <w:proofErr w:type="spellStart"/>
+      <w:r>
+        <w:rPr>
+          <w:lang w:val="en-US"/>
+        </w:rPr>
+        <w:t>perbaikan</w:t>
+      </w:r>
+      <w:proofErr w:type="spellEnd"/>
+      <w:r>
+        <w:rPr>
+          <w:lang w:val="en-US"/>
+        </w:rPr>
+        <w:t xml:space="preserve"> </w:t>
+      </w:r>
+      <w:proofErr w:type="spellStart"/>
+      <w:r>
+        <w:rPr>
+          <w:lang w:val="en-US"/>
+        </w:rPr>
+        <w:t>struktur</w:t>
+      </w:r>
+      <w:proofErr w:type="spellEnd"/>
+      <w:r>
+        <w:rPr>
+          <w:lang w:val="en-US"/>
+        </w:rPr>
+        <w:t xml:space="preserve"> </w:t>
+      </w:r>
+      <w:proofErr w:type="spellStart"/>
+      <w:r>
+        <w:rPr>
+          <w:lang w:val="en-US"/>
+        </w:rPr>
+        <w:t>organisasi</w:t>
+      </w:r>
+      <w:proofErr w:type="spellEnd"/>
+      <w:r>
+        <w:rPr>
+          <w:lang w:val="en-US"/>
+        </w:rPr>
+        <w:t xml:space="preserve"> dan </w:t>
+      </w:r>
+      <w:proofErr w:type="spellStart"/>
+      <w:r>
+        <w:rPr>
+          <w:lang w:val="en-US"/>
+        </w:rPr>
+        <w:t>manajemen</w:t>
+      </w:r>
+      <w:proofErr w:type="spellEnd"/>
+      <w:r>
+        <w:rPr>
+          <w:lang w:val="en-US"/>
+        </w:rPr>
+        <w:t xml:space="preserve">, </w:t>
+      </w:r>
+      <w:proofErr w:type="spellStart"/>
+      <w:r>
+        <w:rPr>
+          <w:lang w:val="en-US"/>
+        </w:rPr>
+        <w:t>peningkatan</w:t>
+      </w:r>
+      <w:proofErr w:type="spellEnd"/>
+      <w:r>
+        <w:rPr>
+          <w:lang w:val="en-US"/>
+        </w:rPr>
+        <w:t xml:space="preserve"> </w:t>
+      </w:r>
+      <w:proofErr w:type="spellStart"/>
+      <w:r>
+        <w:rPr>
+          <w:lang w:val="en-US"/>
+        </w:rPr>
+        <w:t>sumber</w:t>
+      </w:r>
+      <w:proofErr w:type="spellEnd"/>
+      <w:r>
+        <w:rPr>
+          <w:lang w:val="en-US"/>
+        </w:rPr>
+        <w:t xml:space="preserve"> </w:t>
+      </w:r>
+      <w:proofErr w:type="spellStart"/>
+      <w:r>
+        <w:rPr>
+          <w:lang w:val="en-US"/>
+        </w:rPr>
+        <w:t>daya</w:t>
+      </w:r>
+      <w:proofErr w:type="spellEnd"/>
+      <w:r>
+        <w:rPr>
+          <w:lang w:val="en-US"/>
+        </w:rPr>
+        <w:t xml:space="preserve"> </w:t>
+      </w:r>
+      <w:proofErr w:type="spellStart"/>
+      <w:r>
+        <w:rPr>
+          <w:lang w:val="en-US"/>
+        </w:rPr>
+        <w:t>manusia</w:t>
+      </w:r>
+      <w:proofErr w:type="spellEnd"/>
+      <w:r>
+        <w:rPr>
+          <w:lang w:val="en-US"/>
+        </w:rPr>
+        <w:t xml:space="preserve">, </w:t>
+      </w:r>
+      <w:proofErr w:type="spellStart"/>
+      <w:r>
+        <w:rPr>
+          <w:lang w:val="en-US"/>
+        </w:rPr>
+        <w:t>piranti</w:t>
+      </w:r>
+      <w:proofErr w:type="spellEnd"/>
+      <w:r>
+        <w:rPr>
+          <w:lang w:val="en-US"/>
+        </w:rPr>
+        <w:t xml:space="preserve"> </w:t>
+      </w:r>
+      <w:proofErr w:type="spellStart"/>
+      <w:r>
+        <w:rPr>
+          <w:lang w:val="en-US"/>
+        </w:rPr>
+        <w:t>lunak</w:t>
+      </w:r>
+      <w:proofErr w:type="spellEnd"/>
+      <w:r>
+        <w:rPr>
+          <w:lang w:val="en-US"/>
+        </w:rPr>
+        <w:t xml:space="preserve"> dan </w:t>
+      </w:r>
+      <w:proofErr w:type="spellStart"/>
+      <w:r>
+        <w:rPr>
+          <w:lang w:val="en-US"/>
+        </w:rPr>
+        <w:t>piranti</w:t>
+      </w:r>
+      <w:proofErr w:type="spellEnd"/>
+      <w:r>
+        <w:rPr>
+          <w:lang w:val="en-US"/>
+        </w:rPr>
+        <w:t xml:space="preserve"> </w:t>
+      </w:r>
+      <w:proofErr w:type="spellStart"/>
+      <w:r>
+        <w:rPr>
+          <w:lang w:val="en-US"/>
+        </w:rPr>
+        <w:t>keras</w:t>
+      </w:r>
+      <w:proofErr w:type="spellEnd"/>
+      <w:r>
+        <w:rPr>
+          <w:lang w:val="en-US"/>
+        </w:rPr>
+        <w:t xml:space="preserve"> </w:t>
+      </w:r>
+      <w:proofErr w:type="spellStart"/>
+      <w:r>
+        <w:rPr>
+          <w:lang w:val="en-US"/>
+        </w:rPr>
+        <w:t>serta</w:t>
+      </w:r>
+      <w:proofErr w:type="spellEnd"/>
+      <w:r>
+        <w:rPr>
+          <w:lang w:val="en-US"/>
+        </w:rPr>
+        <w:t xml:space="preserve"> </w:t>
+      </w:r>
+      <w:proofErr w:type="spellStart"/>
+      <w:r>
+        <w:rPr>
+          <w:lang w:val="en-US"/>
+        </w:rPr>
+        <w:t>aplikasi</w:t>
+      </w:r>
+      <w:proofErr w:type="spellEnd"/>
+      <w:r>
+        <w:rPr>
+          <w:lang w:val="en-US"/>
+        </w:rPr>
+        <w:t xml:space="preserve"> di </w:t>
+      </w:r>
+      <w:proofErr w:type="spellStart"/>
+      <w:r>
+        <w:rPr>
+          <w:lang w:val="en-US"/>
+        </w:rPr>
+        <w:t>bidang</w:t>
+      </w:r>
+      <w:proofErr w:type="spellEnd"/>
+      <w:r>
+        <w:rPr>
+          <w:lang w:val="en-US"/>
+        </w:rPr>
+        <w:t xml:space="preserve"> </w:t>
+      </w:r>
+      <w:proofErr w:type="spellStart"/>
+      <w:r>
+        <w:rPr>
+          <w:lang w:val="en-US"/>
+        </w:rPr>
+        <w:t>Teknologi</w:t>
+      </w:r>
+      <w:proofErr w:type="spellEnd"/>
+      <w:r>
+        <w:rPr>
+          <w:lang w:val="en-US"/>
+        </w:rPr>
+        <w:t xml:space="preserve"> </w:t>
+      </w:r>
+      <w:proofErr w:type="spellStart"/>
+      <w:r>
+        <w:rPr>
+          <w:lang w:val="en-US"/>
+        </w:rPr>
+        <w:t>Informasi</w:t>
+      </w:r>
+      <w:proofErr w:type="spellEnd"/>
+      <w:r>
+        <w:rPr>
+          <w:lang w:val="en-US"/>
+        </w:rPr>
+        <w:t xml:space="preserve"> (TI).</w:t>
+      </w:r>
+    </w:p>
+    <w:p>
+      <w:pPr>
+        <w:ind w:firstLine="567"/>
+        <w:rPr>
+          <w:lang w:val="en-US"/>
+        </w:rPr>
+      </w:pPr>
+      <w:proofErr w:type="spellStart"/>
+      <w:r>
+        <w:rPr>
+          <w:lang w:val="en-US"/>
+        </w:rPr>
+        <w:t>Penerapan</w:t>
+      </w:r>
+      <w:proofErr w:type="spellEnd"/>
+      <w:r>
+        <w:rPr>
+          <w:lang w:val="en-US"/>
+        </w:rPr>
+        <w:t xml:space="preserve"> </w:t>
+      </w:r>
+      <w:proofErr w:type="spellStart"/>
+      <w:r>
+        <w:rPr>
+          <w:lang w:val="en-US"/>
+        </w:rPr>
+        <w:t>teknologi</w:t>
+      </w:r>
+      <w:proofErr w:type="spellEnd"/>
+      <w:r>
+        <w:rPr>
+          <w:lang w:val="en-US"/>
+        </w:rPr>
+        <w:t xml:space="preserve"> </w:t>
+      </w:r>
+      <w:proofErr w:type="spellStart"/>
+      <w:r>
+        <w:rPr>
+          <w:lang w:val="en-US"/>
+        </w:rPr>
+        <w:t>informasi</w:t>
+      </w:r>
+      <w:proofErr w:type="spellEnd"/>
+      <w:r>
+        <w:rPr>
+          <w:lang w:val="en-US"/>
+        </w:rPr>
+        <w:t xml:space="preserve"> (TI), </w:t>
+      </w:r>
+      <w:proofErr w:type="spellStart"/>
+      <w:r>
+        <w:rPr>
+          <w:lang w:val="en-US"/>
+        </w:rPr>
+        <w:t>dalam</w:t>
+      </w:r>
+      <w:proofErr w:type="spellEnd"/>
+      <w:r>
+        <w:rPr>
+          <w:lang w:val="en-US"/>
+        </w:rPr>
+        <w:t xml:space="preserve"> dunia </w:t>
+      </w:r>
+      <w:proofErr w:type="spellStart"/>
+      <w:r>
+        <w:rPr>
+          <w:lang w:val="en-US"/>
+        </w:rPr>
+        <w:t>bisnis</w:t>
+      </w:r>
+      <w:proofErr w:type="spellEnd"/>
+      <w:r>
+        <w:rPr>
+          <w:lang w:val="en-US"/>
+        </w:rPr>
+        <w:t xml:space="preserve"> </w:t>
+      </w:r>
+      <w:proofErr w:type="spellStart"/>
+      <w:r>
+        <w:rPr>
+          <w:lang w:val="en-US"/>
+        </w:rPr>
+        <w:t>bukan</w:t>
+      </w:r>
+      <w:proofErr w:type="spellEnd"/>
+      <w:r>
+        <w:rPr>
+          <w:lang w:val="en-US"/>
+        </w:rPr>
+        <w:t xml:space="preserve"> </w:t>
+      </w:r>
+      <w:proofErr w:type="spellStart"/>
+      <w:r>
+        <w:rPr>
+          <w:lang w:val="en-US"/>
+        </w:rPr>
+        <w:t>saja</w:t>
+      </w:r>
+      <w:proofErr w:type="spellEnd"/>
+      <w:r>
+        <w:rPr>
+          <w:lang w:val="en-US"/>
+        </w:rPr>
+        <w:t xml:space="preserve"> </w:t>
+      </w:r>
+      <w:proofErr w:type="spellStart"/>
+      <w:r>
+        <w:rPr>
+          <w:lang w:val="en-US"/>
+        </w:rPr>
+        <w:t>menjadi</w:t>
+      </w:r>
+      <w:proofErr w:type="spellEnd"/>
+      <w:r>
+        <w:rPr>
+          <w:lang w:val="en-US"/>
+        </w:rPr>
+        <w:t xml:space="preserve"> </w:t>
+      </w:r>
+      <w:proofErr w:type="spellStart"/>
+      <w:r>
+        <w:rPr>
+          <w:lang w:val="en-US"/>
+        </w:rPr>
+        <w:t>pertimbangan</w:t>
+      </w:r>
+      <w:proofErr w:type="spellEnd"/>
+      <w:r>
+        <w:rPr>
+          <w:lang w:val="en-US"/>
+        </w:rPr>
+        <w:t xml:space="preserve"> </w:t>
+      </w:r>
+      <w:proofErr w:type="spellStart"/>
+      <w:r>
+        <w:rPr>
+          <w:lang w:val="en-US"/>
+        </w:rPr>
+        <w:t>penting</w:t>
+      </w:r>
+      <w:proofErr w:type="spellEnd"/>
+      <w:r>
+        <w:rPr>
+          <w:lang w:val="en-US"/>
+        </w:rPr>
+        <w:t xml:space="preserve">, </w:t>
+      </w:r>
+      <w:proofErr w:type="spellStart"/>
+      <w:r>
+        <w:rPr>
+          <w:lang w:val="en-US"/>
+        </w:rPr>
+        <w:t>melainkan</w:t>
+      </w:r>
+      <w:proofErr w:type="spellEnd"/>
+      <w:r>
+        <w:rPr>
+          <w:lang w:val="en-US"/>
+        </w:rPr>
+        <w:t xml:space="preserve"> sangat </w:t>
+      </w:r>
+      <w:proofErr w:type="spellStart"/>
+      <w:r>
+        <w:rPr>
+          <w:lang w:val="en-US"/>
+        </w:rPr>
+        <w:t>strategis</w:t>
+      </w:r>
+      <w:proofErr w:type="spellEnd"/>
+      <w:r>
+        <w:rPr>
+          <w:lang w:val="en-US"/>
+        </w:rPr>
+        <w:t xml:space="preserve">. </w:t>
+      </w:r>
+      <w:proofErr w:type="spellStart"/>
+      <w:r>
+        <w:rPr>
+          <w:lang w:val="en-US"/>
+        </w:rPr>
+        <w:t>Berbagai</w:t>
+      </w:r>
+      <w:proofErr w:type="spellEnd"/>
+      <w:r>
+        <w:rPr>
+          <w:lang w:val="en-US"/>
+        </w:rPr>
+        <w:t xml:space="preserve"> </w:t>
+      </w:r>
+      <w:r>
+        <w:rPr>
+          <w:i/>
+          <w:iCs/>
+          <w:lang w:val="en-US"/>
+        </w:rPr>
+        <w:t xml:space="preserve">software </w:t>
+      </w:r>
+      <w:r>
+        <w:rPr>
+          <w:lang w:val="en-US"/>
+        </w:rPr>
+        <w:t xml:space="preserve">IT </w:t>
+      </w:r>
+      <w:proofErr w:type="spellStart"/>
+      <w:r>
+        <w:rPr>
+          <w:lang w:val="en-US"/>
+        </w:rPr>
+        <w:t>kini</w:t>
+      </w:r>
+      <w:proofErr w:type="spellEnd"/>
+      <w:r>
+        <w:rPr>
+          <w:lang w:val="en-US"/>
+        </w:rPr>
+        <w:t xml:space="preserve"> </w:t>
+      </w:r>
+      <w:proofErr w:type="spellStart"/>
+      <w:r>
+        <w:rPr>
+          <w:lang w:val="en-US"/>
+        </w:rPr>
+        <w:t>semakin</w:t>
+      </w:r>
+      <w:proofErr w:type="spellEnd"/>
+      <w:r>
+        <w:rPr>
+          <w:lang w:val="en-US"/>
+        </w:rPr>
+        <w:t xml:space="preserve"> </w:t>
+      </w:r>
+      <w:proofErr w:type="spellStart"/>
+      <w:r>
+        <w:rPr>
+          <w:lang w:val="en-US"/>
+        </w:rPr>
+        <w:t>luas</w:t>
+      </w:r>
+      <w:proofErr w:type="spellEnd"/>
+      <w:r>
+        <w:rPr>
+          <w:lang w:val="en-US"/>
+        </w:rPr>
+        <w:t xml:space="preserve"> </w:t>
+      </w:r>
+      <w:proofErr w:type="spellStart"/>
+      <w:r>
+        <w:rPr>
+          <w:lang w:val="en-US"/>
+        </w:rPr>
+        <w:t>diterapkan</w:t>
+      </w:r>
+      <w:proofErr w:type="spellEnd"/>
+      <w:r>
+        <w:rPr>
+          <w:lang w:val="en-US"/>
+        </w:rPr>
+        <w:t xml:space="preserve"> oleh </w:t>
+      </w:r>
+      <w:proofErr w:type="spellStart"/>
+      <w:r>
+        <w:rPr>
+          <w:lang w:val="en-US"/>
+        </w:rPr>
+        <w:t>berbagai</w:t>
+      </w:r>
+      <w:proofErr w:type="spellEnd"/>
+      <w:r>
+        <w:rPr>
+          <w:lang w:val="en-US"/>
+        </w:rPr>
+        <w:t xml:space="preserve"> </w:t>
+      </w:r>
+      <w:proofErr w:type="spellStart"/>
+      <w:r>
+        <w:rPr>
+          <w:lang w:val="en-US"/>
+        </w:rPr>
+        <w:t>jenis</w:t>
+      </w:r>
+      <w:proofErr w:type="spellEnd"/>
+      <w:r>
+        <w:rPr>
+          <w:lang w:val="en-US"/>
+        </w:rPr>
+        <w:t xml:space="preserve"> </w:t>
+      </w:r>
+      <w:r>
+        <w:rPr>
+          <w:lang w:val="en-US"/>
+        </w:rPr>
+        <w:t xml:space="preserve">industry di </w:t>
+      </w:r>
+      <w:proofErr w:type="spellStart"/>
+      <w:r>
+        <w:rPr>
+          <w:lang w:val="en-US"/>
+        </w:rPr>
+        <w:t>seluruh</w:t>
+      </w:r>
+      <w:proofErr w:type="spellEnd"/>
+      <w:r>
+        <w:rPr>
+          <w:lang w:val="en-US"/>
+        </w:rPr>
+        <w:t xml:space="preserve"> dunia. Perusahaan-</w:t>
+      </w:r>
+      <w:proofErr w:type="spellStart"/>
+      <w:r>
+        <w:rPr>
+          <w:lang w:val="en-US"/>
+        </w:rPr>
+        <w:t>pperusahaan</w:t>
+      </w:r>
+      <w:proofErr w:type="spellEnd"/>
+      <w:r>
+        <w:rPr>
+          <w:lang w:val="en-US"/>
+        </w:rPr>
+        <w:t xml:space="preserve"> modern yang </w:t>
+      </w:r>
+      <w:proofErr w:type="spellStart"/>
+      <w:r>
+        <w:rPr>
+          <w:lang w:val="en-US"/>
+        </w:rPr>
+        <w:t>menghadapi</w:t>
+      </w:r>
+      <w:proofErr w:type="spellEnd"/>
+      <w:r>
+        <w:rPr>
+          <w:lang w:val="en-US"/>
+        </w:rPr>
+        <w:t xml:space="preserve"> </w:t>
+      </w:r>
+      <w:proofErr w:type="spellStart"/>
+      <w:r>
+        <w:rPr>
+          <w:lang w:val="en-US"/>
+        </w:rPr>
+        <w:t>persaingan</w:t>
+      </w:r>
+      <w:proofErr w:type="spellEnd"/>
+      <w:r>
+        <w:rPr>
+          <w:lang w:val="en-US"/>
+        </w:rPr>
+        <w:t xml:space="preserve"> yang </w:t>
+      </w:r>
+      <w:proofErr w:type="spellStart"/>
+      <w:r>
+        <w:rPr>
+          <w:lang w:val="en-US"/>
+        </w:rPr>
+        <w:t>semakin</w:t>
+      </w:r>
+      <w:proofErr w:type="spellEnd"/>
+      <w:r>
+        <w:rPr>
+          <w:lang w:val="en-US"/>
+        </w:rPr>
+        <w:t xml:space="preserve"> </w:t>
+      </w:r>
+      <w:proofErr w:type="spellStart"/>
+      <w:r>
+        <w:rPr>
+          <w:lang w:val="en-US"/>
+        </w:rPr>
+        <w:t>ketat</w:t>
+      </w:r>
+      <w:proofErr w:type="spellEnd"/>
+      <w:r>
+        <w:rPr>
+          <w:lang w:val="en-US"/>
+        </w:rPr>
+        <w:t xml:space="preserve">, hamper </w:t>
+      </w:r>
+      <w:proofErr w:type="spellStart"/>
+      <w:r>
+        <w:rPr>
+          <w:lang w:val="en-US"/>
+        </w:rPr>
+        <w:t>ttidak</w:t>
+      </w:r>
+      <w:proofErr w:type="spellEnd"/>
+      <w:r>
+        <w:rPr>
+          <w:lang w:val="en-US"/>
+        </w:rPr>
+        <w:t xml:space="preserve"> </w:t>
+      </w:r>
+      <w:proofErr w:type="spellStart"/>
+      <w:r>
+        <w:rPr>
+          <w:lang w:val="en-US"/>
+        </w:rPr>
+        <w:t>bisa</w:t>
+      </w:r>
+      <w:proofErr w:type="spellEnd"/>
+      <w:r>
+        <w:rPr>
+          <w:lang w:val="en-US"/>
+        </w:rPr>
+        <w:t xml:space="preserve"> </w:t>
+      </w:r>
+      <w:proofErr w:type="spellStart"/>
+      <w:r>
+        <w:rPr>
+          <w:lang w:val="en-US"/>
+        </w:rPr>
+        <w:t>mengelak</w:t>
+      </w:r>
+      <w:proofErr w:type="spellEnd"/>
+      <w:r>
+        <w:rPr>
+          <w:lang w:val="en-US"/>
+        </w:rPr>
+        <w:t xml:space="preserve"> </w:t>
+      </w:r>
+      <w:proofErr w:type="spellStart"/>
+      <w:r>
+        <w:rPr>
+          <w:lang w:val="en-US"/>
+        </w:rPr>
+        <w:t>dari</w:t>
+      </w:r>
+      <w:proofErr w:type="spellEnd"/>
+      <w:r>
+        <w:rPr>
+          <w:lang w:val="en-US"/>
+        </w:rPr>
+        <w:t xml:space="preserve"> </w:t>
+      </w:r>
+      <w:proofErr w:type="spellStart"/>
+      <w:r>
+        <w:rPr>
+          <w:lang w:val="en-US"/>
+        </w:rPr>
+        <w:t>keharusan</w:t>
+      </w:r>
+      <w:proofErr w:type="spellEnd"/>
+      <w:r>
+        <w:rPr>
+          <w:lang w:val="en-US"/>
+        </w:rPr>
+        <w:t xml:space="preserve"> </w:t>
+      </w:r>
+      <w:proofErr w:type="spellStart"/>
+      <w:r>
+        <w:rPr>
+          <w:lang w:val="en-US"/>
+        </w:rPr>
+        <w:t>memanfaatkan</w:t>
+      </w:r>
+      <w:proofErr w:type="spellEnd"/>
+      <w:r>
+        <w:rPr>
+          <w:lang w:val="en-US"/>
+        </w:rPr>
+        <w:t xml:space="preserve"> IT </w:t>
+      </w:r>
+      <w:proofErr w:type="spellStart"/>
+      <w:r>
+        <w:rPr>
+          <w:lang w:val="en-US"/>
+        </w:rPr>
+        <w:t>dalam</w:t>
+      </w:r>
+      <w:proofErr w:type="spellEnd"/>
+      <w:r>
+        <w:rPr>
+          <w:lang w:val="en-US"/>
+        </w:rPr>
+        <w:t xml:space="preserve"> </w:t>
+      </w:r>
+      <w:proofErr w:type="spellStart"/>
+      <w:r>
+        <w:rPr>
+          <w:lang w:val="en-US"/>
+        </w:rPr>
+        <w:t>meningkatkan</w:t>
+      </w:r>
+      <w:proofErr w:type="spellEnd"/>
+      <w:r>
+        <w:rPr>
+          <w:lang w:val="en-US"/>
+        </w:rPr>
+        <w:t xml:space="preserve"> </w:t>
+      </w:r>
+      <w:proofErr w:type="spellStart"/>
+      <w:r>
+        <w:rPr>
+          <w:lang w:val="en-US"/>
+        </w:rPr>
+        <w:t>performansi</w:t>
+      </w:r>
+      <w:proofErr w:type="spellEnd"/>
+      <w:r>
+        <w:rPr>
+          <w:lang w:val="en-US"/>
+        </w:rPr>
+        <w:t xml:space="preserve">, </w:t>
+      </w:r>
+      <w:proofErr w:type="spellStart"/>
+      <w:r>
+        <w:rPr>
+          <w:lang w:val="en-US"/>
+        </w:rPr>
+        <w:t>efesiensi</w:t>
+      </w:r>
+      <w:proofErr w:type="spellEnd"/>
+      <w:r>
+        <w:rPr>
+          <w:lang w:val="en-US"/>
+        </w:rPr>
+        <w:t xml:space="preserve">, </w:t>
+      </w:r>
+      <w:proofErr w:type="spellStart"/>
+      <w:r>
+        <w:rPr>
+          <w:lang w:val="en-US"/>
+        </w:rPr>
+        <w:t>efektivitas</w:t>
+      </w:r>
+      <w:proofErr w:type="spellEnd"/>
+      <w:r>
+        <w:rPr>
+          <w:lang w:val="en-US"/>
+        </w:rPr>
+        <w:t xml:space="preserve"> </w:t>
+      </w:r>
+      <w:proofErr w:type="spellStart"/>
+      <w:r>
+        <w:rPr>
+          <w:lang w:val="en-US"/>
+        </w:rPr>
+        <w:t>serta</w:t>
+      </w:r>
+      <w:proofErr w:type="spellEnd"/>
+      <w:r>
+        <w:rPr>
+          <w:lang w:val="en-US"/>
+        </w:rPr>
+        <w:t xml:space="preserve"> </w:t>
+      </w:r>
+      <w:proofErr w:type="spellStart"/>
+      <w:r>
+        <w:rPr>
+          <w:lang w:val="en-US"/>
+        </w:rPr>
+        <w:t>daya</w:t>
+      </w:r>
+      <w:proofErr w:type="spellEnd"/>
+      <w:r>
+        <w:rPr>
+          <w:lang w:val="en-US"/>
+        </w:rPr>
+        <w:t xml:space="preserve"> </w:t>
+      </w:r>
+      <w:proofErr w:type="spellStart"/>
+      <w:r>
+        <w:rPr>
+          <w:lang w:val="en-US"/>
+        </w:rPr>
+        <w:t>saing</w:t>
+      </w:r>
+      <w:proofErr w:type="spellEnd"/>
+      <w:r>
+        <w:rPr>
+          <w:lang w:val="en-US"/>
+        </w:rPr>
+        <w:t xml:space="preserve"> </w:t>
+      </w:r>
+      <w:proofErr w:type="spellStart"/>
+      <w:r>
+        <w:rPr>
+          <w:lang w:val="en-US"/>
+        </w:rPr>
+        <w:t>nya</w:t>
+      </w:r>
+      <w:proofErr w:type="spellEnd"/>
+      <w:r>
+        <w:rPr>
+          <w:lang w:val="en-US"/>
+        </w:rPr>
+        <w:t>.</w:t>
+      </w:r>
+    </w:p>
+    <w:p>
+      <w:pPr>
+        <w:ind w:firstLine="567"/>
+        <w:rPr>
+          <w:lang w:val="en-US"/>
+        </w:rPr>
+      </w:pPr>
+      <w:proofErr w:type="spellStart"/>
+      <w:r>
+        <w:rPr>
+          <w:lang w:val="en-US"/>
+        </w:rPr>
+        <w:t>Sejak</w:t>
+      </w:r>
+      <w:proofErr w:type="spellEnd"/>
+      <w:r>
+        <w:rPr>
+          <w:lang w:val="en-US"/>
+        </w:rPr>
+        <w:t xml:space="preserve"> </w:t>
+      </w:r>
+      <w:proofErr w:type="spellStart"/>
+      <w:r>
+        <w:rPr>
+          <w:lang w:val="en-US"/>
+        </w:rPr>
+        <w:t>tahun</w:t>
+      </w:r>
+      <w:proofErr w:type="spellEnd"/>
+      <w:r>
+        <w:rPr>
+          <w:lang w:val="en-US"/>
+        </w:rPr>
+        <w:t xml:space="preserve"> 1990-an ERP </w:t>
+      </w:r>
+      <w:proofErr w:type="spellStart"/>
+      <w:r>
+        <w:rPr>
+          <w:lang w:val="en-US"/>
+        </w:rPr>
+        <w:t>telah</w:t>
+      </w:r>
+      <w:proofErr w:type="spellEnd"/>
+      <w:r>
+        <w:rPr>
+          <w:lang w:val="en-US"/>
+        </w:rPr>
+        <w:t xml:space="preserve"> </w:t>
+      </w:r>
+      <w:proofErr w:type="spellStart"/>
+      <w:r>
+        <w:rPr>
+          <w:lang w:val="en-US"/>
+        </w:rPr>
+        <w:t>menjadi</w:t>
+      </w:r>
+      <w:proofErr w:type="spellEnd"/>
+      <w:r>
+        <w:rPr>
+          <w:lang w:val="en-US"/>
+        </w:rPr>
+        <w:t xml:space="preserve"> </w:t>
+      </w:r>
+      <w:proofErr w:type="spellStart"/>
+      <w:r>
+        <w:rPr>
+          <w:lang w:val="en-US"/>
+        </w:rPr>
+        <w:t>sistem</w:t>
+      </w:r>
+      <w:proofErr w:type="spellEnd"/>
+      <w:r>
+        <w:rPr>
+          <w:lang w:val="en-US"/>
+        </w:rPr>
+        <w:t xml:space="preserve"> </w:t>
+      </w:r>
+      <w:proofErr w:type="spellStart"/>
+      <w:r>
+        <w:rPr>
+          <w:lang w:val="en-US"/>
+        </w:rPr>
+        <w:t>perusahaan</w:t>
+      </w:r>
+      <w:proofErr w:type="spellEnd"/>
+      <w:r>
+        <w:rPr>
+          <w:lang w:val="en-US"/>
+        </w:rPr>
+        <w:t xml:space="preserve"> yang popular di dunia </w:t>
+      </w:r>
+      <w:proofErr w:type="spellStart"/>
+      <w:r>
+        <w:rPr>
+          <w:lang w:val="en-US"/>
+        </w:rPr>
+        <w:t>bisnis</w:t>
+      </w:r>
+      <w:proofErr w:type="spellEnd"/>
+      <w:r>
+        <w:rPr>
+          <w:lang w:val="en-US"/>
+        </w:rPr>
+        <w:t xml:space="preserve">. </w:t>
+      </w:r>
+      <w:proofErr w:type="spellStart"/>
+      <w:r>
+        <w:rPr>
+          <w:lang w:val="en-US"/>
+        </w:rPr>
+        <w:t>Teknologi</w:t>
+      </w:r>
+      <w:proofErr w:type="spellEnd"/>
+      <w:r>
+        <w:rPr>
+          <w:lang w:val="en-US"/>
+        </w:rPr>
+        <w:t xml:space="preserve"> yang </w:t>
+      </w:r>
+      <w:proofErr w:type="spellStart"/>
+      <w:r>
+        <w:rPr>
+          <w:lang w:val="en-US"/>
+        </w:rPr>
+        <w:t>dimiliki</w:t>
+      </w:r>
+      <w:proofErr w:type="spellEnd"/>
+      <w:r>
+        <w:rPr>
+          <w:lang w:val="en-US"/>
+        </w:rPr>
+        <w:t xml:space="preserve"> ERP </w:t>
+      </w:r>
+      <w:proofErr w:type="spellStart"/>
+      <w:r>
+        <w:rPr>
+          <w:lang w:val="en-US"/>
+        </w:rPr>
+        <w:t>mampu</w:t>
+      </w:r>
+      <w:proofErr w:type="spellEnd"/>
+      <w:r>
+        <w:rPr>
+          <w:lang w:val="en-US"/>
+        </w:rPr>
+        <w:t xml:space="preserve"> </w:t>
+      </w:r>
+      <w:proofErr w:type="spellStart"/>
+      <w:r>
+        <w:rPr>
+          <w:lang w:val="en-US"/>
+        </w:rPr>
+        <w:t>mengintegrasikan</w:t>
+      </w:r>
+      <w:proofErr w:type="spellEnd"/>
+      <w:r>
+        <w:rPr>
+          <w:lang w:val="en-US"/>
+        </w:rPr>
+        <w:t xml:space="preserve"> </w:t>
+      </w:r>
+      <w:proofErr w:type="spellStart"/>
+      <w:r>
+        <w:rPr>
+          <w:lang w:val="en-US"/>
+        </w:rPr>
+        <w:t>informasi</w:t>
+      </w:r>
+      <w:proofErr w:type="spellEnd"/>
+      <w:r>
+        <w:rPr>
+          <w:lang w:val="en-US"/>
+        </w:rPr>
+        <w:t xml:space="preserve"> yang </w:t>
+      </w:r>
+      <w:proofErr w:type="spellStart"/>
+      <w:r>
+        <w:rPr>
+          <w:lang w:val="en-US"/>
+        </w:rPr>
+        <w:t>digunakan</w:t>
+      </w:r>
+      <w:proofErr w:type="spellEnd"/>
+      <w:r>
+        <w:rPr>
+          <w:lang w:val="en-US"/>
+        </w:rPr>
+        <w:t xml:space="preserve"> </w:t>
+      </w:r>
+      <w:proofErr w:type="spellStart"/>
+      <w:r>
+        <w:rPr>
+          <w:lang w:val="en-US"/>
+        </w:rPr>
+        <w:t>bagian</w:t>
+      </w:r>
+      <w:proofErr w:type="spellEnd"/>
+      <w:r>
+        <w:rPr>
+          <w:lang w:val="en-US"/>
+        </w:rPr>
+        <w:t xml:space="preserve"> </w:t>
+      </w:r>
+      <w:proofErr w:type="spellStart"/>
+      <w:r>
+        <w:rPr>
+          <w:lang w:val="en-US"/>
+        </w:rPr>
+        <w:t>akuntansi</w:t>
+      </w:r>
+      <w:proofErr w:type="spellEnd"/>
+      <w:r>
+        <w:rPr>
+          <w:lang w:val="en-US"/>
+        </w:rPr>
+        <w:t xml:space="preserve">, </w:t>
+      </w:r>
+      <w:proofErr w:type="spellStart"/>
+      <w:r>
+        <w:rPr>
+          <w:lang w:val="en-US"/>
+        </w:rPr>
+        <w:t>manufaktur</w:t>
+      </w:r>
+      <w:proofErr w:type="spellEnd"/>
+      <w:r>
+        <w:rPr>
+          <w:lang w:val="en-US"/>
+        </w:rPr>
+        <w:t xml:space="preserve">, </w:t>
+      </w:r>
+      <w:proofErr w:type="spellStart"/>
+      <w:r>
+        <w:rPr>
+          <w:lang w:val="en-US"/>
+        </w:rPr>
+        <w:t>distribusi</w:t>
+      </w:r>
+      <w:proofErr w:type="spellEnd"/>
+      <w:r>
+        <w:rPr>
+          <w:lang w:val="en-US"/>
+        </w:rPr>
+        <w:t xml:space="preserve"> dan SDM </w:t>
+      </w:r>
+      <w:proofErr w:type="spellStart"/>
+      <w:r>
+        <w:rPr>
+          <w:lang w:val="en-US"/>
+        </w:rPr>
+        <w:t>dalam</w:t>
+      </w:r>
+      <w:proofErr w:type="spellEnd"/>
+      <w:r>
+        <w:rPr>
+          <w:lang w:val="en-US"/>
+        </w:rPr>
+        <w:t xml:space="preserve"> </w:t>
+      </w:r>
+      <w:proofErr w:type="spellStart"/>
+      <w:r>
+        <w:rPr>
+          <w:lang w:val="en-US"/>
+        </w:rPr>
+        <w:t>suatu</w:t>
+      </w:r>
+      <w:proofErr w:type="spellEnd"/>
+      <w:r>
+        <w:rPr>
+          <w:lang w:val="en-US"/>
+        </w:rPr>
+        <w:t xml:space="preserve"> </w:t>
+      </w:r>
+      <w:proofErr w:type="spellStart"/>
+      <w:r>
+        <w:rPr>
+          <w:lang w:val="en-US"/>
+        </w:rPr>
+        <w:lastRenderedPageBreak/>
+        <w:t>sistem</w:t>
+      </w:r>
+      <w:proofErr w:type="spellEnd"/>
+      <w:r>
+        <w:rPr>
+          <w:lang w:val="en-US"/>
+        </w:rPr>
+        <w:t xml:space="preserve"> </w:t>
+      </w:r>
+      <w:proofErr w:type="spellStart"/>
+      <w:r>
+        <w:rPr>
+          <w:lang w:val="en-US"/>
+        </w:rPr>
+        <w:t>komputer</w:t>
+      </w:r>
+      <w:proofErr w:type="spellEnd"/>
+      <w:r>
+        <w:rPr>
+          <w:lang w:val="en-US"/>
+        </w:rPr>
+        <w:t xml:space="preserve">. </w:t>
+      </w:r>
+      <w:proofErr w:type="spellStart"/>
+      <w:r>
+        <w:rPr>
+          <w:lang w:val="en-US"/>
+        </w:rPr>
+        <w:t>Kemampuannya</w:t>
+      </w:r>
+      <w:proofErr w:type="spellEnd"/>
+      <w:r>
+        <w:rPr>
+          <w:lang w:val="en-US"/>
+        </w:rPr>
+        <w:t xml:space="preserve"> </w:t>
+      </w:r>
+      <w:proofErr w:type="spellStart"/>
+      <w:r>
+        <w:rPr>
+          <w:lang w:val="en-US"/>
+        </w:rPr>
+        <w:t>dalam</w:t>
+      </w:r>
+      <w:proofErr w:type="spellEnd"/>
+      <w:r>
+        <w:rPr>
+          <w:lang w:val="en-US"/>
+        </w:rPr>
+        <w:t xml:space="preserve"> </w:t>
+      </w:r>
+      <w:proofErr w:type="spellStart"/>
+      <w:r>
+        <w:rPr>
+          <w:lang w:val="en-US"/>
+        </w:rPr>
+        <w:t>mengintegrasikan</w:t>
+      </w:r>
+      <w:proofErr w:type="spellEnd"/>
+      <w:r>
+        <w:rPr>
+          <w:lang w:val="en-US"/>
+        </w:rPr>
+        <w:t xml:space="preserve"> proses </w:t>
+      </w:r>
+      <w:proofErr w:type="spellStart"/>
+      <w:r>
+        <w:rPr>
+          <w:lang w:val="en-US"/>
+        </w:rPr>
+        <w:t>bisnis</w:t>
+      </w:r>
+      <w:proofErr w:type="spellEnd"/>
+      <w:r>
+        <w:rPr>
+          <w:lang w:val="en-US"/>
+        </w:rPr>
+        <w:t xml:space="preserve"> di </w:t>
+      </w:r>
+      <w:proofErr w:type="spellStart"/>
+      <w:r>
+        <w:rPr>
+          <w:lang w:val="en-US"/>
+        </w:rPr>
+        <w:t>suatu</w:t>
+      </w:r>
+      <w:proofErr w:type="spellEnd"/>
+      <w:r>
+        <w:rPr>
+          <w:lang w:val="en-US"/>
+        </w:rPr>
+        <w:t xml:space="preserve"> </w:t>
+      </w:r>
+      <w:proofErr w:type="spellStart"/>
+      <w:r>
+        <w:rPr>
+          <w:lang w:val="en-US"/>
+        </w:rPr>
+        <w:t>perusahaan</w:t>
+      </w:r>
+      <w:proofErr w:type="spellEnd"/>
+      <w:r>
+        <w:rPr>
+          <w:lang w:val="en-US"/>
+        </w:rPr>
+        <w:t xml:space="preserve"> </w:t>
+      </w:r>
+      <w:proofErr w:type="spellStart"/>
+      <w:r>
+        <w:rPr>
+          <w:lang w:val="en-US"/>
+        </w:rPr>
+        <w:t>tersebut</w:t>
+      </w:r>
+      <w:proofErr w:type="spellEnd"/>
+      <w:r>
+        <w:rPr>
+          <w:lang w:val="en-US"/>
+        </w:rPr>
+        <w:t xml:space="preserve"> </w:t>
+      </w:r>
+      <w:proofErr w:type="spellStart"/>
+      <w:r>
+        <w:rPr>
+          <w:lang w:val="en-US"/>
+        </w:rPr>
+        <w:t>menjadi</w:t>
+      </w:r>
+      <w:proofErr w:type="spellEnd"/>
+      <w:r>
+        <w:rPr>
+          <w:lang w:val="en-US"/>
+        </w:rPr>
+        <w:t xml:space="preserve"> </w:t>
+      </w:r>
+      <w:proofErr w:type="spellStart"/>
+      <w:r>
+        <w:rPr>
+          <w:lang w:val="en-US"/>
+        </w:rPr>
+        <w:t>daya</w:t>
+      </w:r>
+      <w:proofErr w:type="spellEnd"/>
+      <w:r>
+        <w:rPr>
+          <w:lang w:val="en-US"/>
+        </w:rPr>
+        <w:t xml:space="preserve"> </w:t>
+      </w:r>
+      <w:proofErr w:type="spellStart"/>
+      <w:r>
+        <w:rPr>
+          <w:lang w:val="en-US"/>
+        </w:rPr>
+        <w:t>tarik</w:t>
+      </w:r>
+      <w:proofErr w:type="spellEnd"/>
+      <w:r>
+        <w:rPr>
+          <w:lang w:val="en-US"/>
+        </w:rPr>
+        <w:t xml:space="preserve"> </w:t>
+      </w:r>
+      <w:proofErr w:type="spellStart"/>
+      <w:r>
+        <w:rPr>
+          <w:lang w:val="en-US"/>
+        </w:rPr>
+        <w:t>bagi</w:t>
+      </w:r>
+      <w:proofErr w:type="spellEnd"/>
+      <w:r>
+        <w:rPr>
+          <w:lang w:val="en-US"/>
+        </w:rPr>
+        <w:t xml:space="preserve"> </w:t>
+      </w:r>
+      <w:proofErr w:type="spellStart"/>
+      <w:r>
+        <w:rPr>
+          <w:lang w:val="en-US"/>
+        </w:rPr>
+        <w:t>manajemen</w:t>
+      </w:r>
+      <w:proofErr w:type="spellEnd"/>
+      <w:r>
+        <w:rPr>
+          <w:lang w:val="en-US"/>
+        </w:rPr>
+        <w:t xml:space="preserve"> </w:t>
+      </w:r>
+      <w:proofErr w:type="spellStart"/>
+      <w:r>
+        <w:rPr>
+          <w:lang w:val="en-US"/>
+        </w:rPr>
+        <w:t>untuk</w:t>
+      </w:r>
+      <w:proofErr w:type="spellEnd"/>
+      <w:r>
+        <w:rPr>
+          <w:lang w:val="en-US"/>
+        </w:rPr>
+        <w:t xml:space="preserve"> </w:t>
+      </w:r>
+      <w:proofErr w:type="spellStart"/>
+      <w:r>
+        <w:rPr>
+          <w:lang w:val="en-US"/>
+        </w:rPr>
+        <w:t>mengimplementasikan</w:t>
+      </w:r>
+      <w:proofErr w:type="spellEnd"/>
+      <w:r>
+        <w:rPr>
+          <w:lang w:val="en-US"/>
+        </w:rPr>
+        <w:t xml:space="preserve"> ERP. Jika ERP </w:t>
+      </w:r>
+      <w:proofErr w:type="spellStart"/>
+      <w:r>
+        <w:rPr>
+          <w:lang w:val="en-US"/>
+        </w:rPr>
+        <w:t>diimplementasikan</w:t>
+      </w:r>
+      <w:proofErr w:type="spellEnd"/>
+      <w:r>
+        <w:rPr>
+          <w:lang w:val="en-US"/>
+        </w:rPr>
+        <w:t xml:space="preserve"> </w:t>
+      </w:r>
+      <w:proofErr w:type="spellStart"/>
+      <w:r>
+        <w:rPr>
+          <w:lang w:val="en-US"/>
+        </w:rPr>
+        <w:t>dengan</w:t>
+      </w:r>
+      <w:proofErr w:type="spellEnd"/>
+      <w:r>
+        <w:rPr>
+          <w:lang w:val="en-US"/>
+        </w:rPr>
+        <w:t xml:space="preserve"> </w:t>
+      </w:r>
+      <w:proofErr w:type="spellStart"/>
+      <w:r>
+        <w:rPr>
+          <w:lang w:val="en-US"/>
+        </w:rPr>
+        <w:t>benar</w:t>
+      </w:r>
+      <w:proofErr w:type="spellEnd"/>
+      <w:r>
+        <w:rPr>
+          <w:lang w:val="en-US"/>
+        </w:rPr>
+        <w:t xml:space="preserve"> </w:t>
+      </w:r>
+      <w:proofErr w:type="spellStart"/>
+      <w:r>
+        <w:rPr>
+          <w:lang w:val="en-US"/>
+        </w:rPr>
+        <w:t>maka</w:t>
+      </w:r>
+      <w:proofErr w:type="spellEnd"/>
+      <w:r>
+        <w:rPr>
+          <w:lang w:val="en-US"/>
+        </w:rPr>
+        <w:t xml:space="preserve"> </w:t>
+      </w:r>
+      <w:proofErr w:type="spellStart"/>
+      <w:r>
+        <w:rPr>
+          <w:lang w:val="en-US"/>
+        </w:rPr>
+        <w:t>pihak</w:t>
+      </w:r>
+      <w:proofErr w:type="spellEnd"/>
+      <w:r>
+        <w:rPr>
+          <w:lang w:val="en-US"/>
+        </w:rPr>
+        <w:t xml:space="preserve"> </w:t>
+      </w:r>
+      <w:proofErr w:type="spellStart"/>
+      <w:r>
+        <w:rPr>
+          <w:lang w:val="en-US"/>
+        </w:rPr>
+        <w:t>manajemen</w:t>
+      </w:r>
+      <w:proofErr w:type="spellEnd"/>
+      <w:r>
+        <w:rPr>
+          <w:lang w:val="en-US"/>
+        </w:rPr>
+        <w:t xml:space="preserve"> </w:t>
+      </w:r>
+      <w:proofErr w:type="spellStart"/>
+      <w:r>
+        <w:rPr>
+          <w:lang w:val="en-US"/>
+        </w:rPr>
+        <w:t>akan</w:t>
+      </w:r>
+      <w:proofErr w:type="spellEnd"/>
+      <w:r>
+        <w:rPr>
+          <w:lang w:val="en-US"/>
+        </w:rPr>
+        <w:t xml:space="preserve"> </w:t>
+      </w:r>
+      <w:proofErr w:type="spellStart"/>
+      <w:r>
+        <w:rPr>
+          <w:lang w:val="en-US"/>
+        </w:rPr>
+        <w:t>memiliki</w:t>
+      </w:r>
+      <w:proofErr w:type="spellEnd"/>
+      <w:r>
+        <w:rPr>
+          <w:lang w:val="en-US"/>
+        </w:rPr>
+        <w:t xml:space="preserve"> </w:t>
+      </w:r>
+      <w:proofErr w:type="spellStart"/>
+      <w:r>
+        <w:rPr>
+          <w:lang w:val="en-US"/>
+        </w:rPr>
+        <w:t>pandangan</w:t>
+      </w:r>
+      <w:proofErr w:type="spellEnd"/>
+      <w:r>
+        <w:rPr>
+          <w:lang w:val="en-US"/>
+        </w:rPr>
+        <w:t xml:space="preserve"> dan </w:t>
+      </w:r>
+      <w:proofErr w:type="spellStart"/>
+      <w:r>
+        <w:rPr>
+          <w:lang w:val="en-US"/>
+        </w:rPr>
+        <w:t>informasi</w:t>
+      </w:r>
+      <w:proofErr w:type="spellEnd"/>
+      <w:r>
+        <w:rPr>
+          <w:lang w:val="en-US"/>
+        </w:rPr>
+        <w:t xml:space="preserve"> yang </w:t>
+      </w:r>
+      <w:proofErr w:type="spellStart"/>
+      <w:r>
+        <w:rPr>
+          <w:lang w:val="en-US"/>
+        </w:rPr>
+        <w:t>menyeluruh</w:t>
+      </w:r>
+      <w:proofErr w:type="spellEnd"/>
+      <w:r>
+        <w:rPr>
+          <w:lang w:val="en-US"/>
+        </w:rPr>
+        <w:t xml:space="preserve"> </w:t>
+      </w:r>
+      <w:proofErr w:type="spellStart"/>
+      <w:r>
+        <w:rPr>
+          <w:lang w:val="en-US"/>
+        </w:rPr>
+        <w:t>dari</w:t>
+      </w:r>
+      <w:proofErr w:type="spellEnd"/>
+      <w:r>
+        <w:rPr>
+          <w:lang w:val="en-US"/>
+        </w:rPr>
+        <w:t xml:space="preserve"> </w:t>
+      </w:r>
+      <w:proofErr w:type="spellStart"/>
+      <w:r>
+        <w:rPr>
+          <w:lang w:val="en-US"/>
+        </w:rPr>
+        <w:t>semua</w:t>
+      </w:r>
+      <w:proofErr w:type="spellEnd"/>
+      <w:r>
+        <w:rPr>
+          <w:lang w:val="en-US"/>
+        </w:rPr>
+        <w:t xml:space="preserve"> proses </w:t>
+      </w:r>
+      <w:proofErr w:type="spellStart"/>
+      <w:r>
+        <w:rPr>
+          <w:lang w:val="en-US"/>
+        </w:rPr>
+        <w:t>bisnis</w:t>
+      </w:r>
+      <w:proofErr w:type="spellEnd"/>
+      <w:r>
+        <w:rPr>
+          <w:lang w:val="en-US"/>
+        </w:rPr>
+        <w:t xml:space="preserve"> </w:t>
+      </w:r>
+      <w:proofErr w:type="spellStart"/>
+      <w:r>
+        <w:rPr>
+          <w:lang w:val="en-US"/>
+        </w:rPr>
+        <w:t>perusahaan</w:t>
+      </w:r>
+      <w:proofErr w:type="spellEnd"/>
+      <w:r>
+        <w:rPr>
+          <w:lang w:val="en-US"/>
+        </w:rPr>
+        <w:t xml:space="preserve">. Output </w:t>
+      </w:r>
+      <w:proofErr w:type="spellStart"/>
+      <w:r>
+        <w:rPr>
+          <w:lang w:val="en-US"/>
+        </w:rPr>
+        <w:t>implementasi</w:t>
+      </w:r>
+      <w:proofErr w:type="spellEnd"/>
+      <w:r>
+        <w:rPr>
+          <w:lang w:val="en-US"/>
+        </w:rPr>
+        <w:t xml:space="preserve"> ERP </w:t>
+      </w:r>
+      <w:proofErr w:type="spellStart"/>
+      <w:r>
+        <w:rPr>
+          <w:lang w:val="en-US"/>
+        </w:rPr>
+        <w:t>selain</w:t>
+      </w:r>
+      <w:proofErr w:type="spellEnd"/>
+      <w:r>
+        <w:rPr>
+          <w:lang w:val="en-US"/>
+        </w:rPr>
+        <w:t xml:space="preserve"> </w:t>
+      </w:r>
+      <w:proofErr w:type="spellStart"/>
+      <w:r>
+        <w:rPr>
+          <w:lang w:val="en-US"/>
+        </w:rPr>
+        <w:t>menghadirkan</w:t>
+      </w:r>
+      <w:proofErr w:type="spellEnd"/>
+      <w:r>
+        <w:rPr>
+          <w:lang w:val="en-US"/>
+        </w:rPr>
+        <w:t xml:space="preserve"> </w:t>
+      </w:r>
+      <w:proofErr w:type="spellStart"/>
+      <w:r>
+        <w:rPr>
+          <w:lang w:val="en-US"/>
+        </w:rPr>
+        <w:t>sistem</w:t>
+      </w:r>
+      <w:proofErr w:type="spellEnd"/>
+      <w:r>
+        <w:rPr>
+          <w:lang w:val="en-US"/>
+        </w:rPr>
+        <w:t xml:space="preserve"> yang </w:t>
+      </w:r>
+      <w:proofErr w:type="spellStart"/>
+      <w:r>
+        <w:rPr>
+          <w:lang w:val="en-US"/>
+        </w:rPr>
+        <w:t>terintegrasi</w:t>
+      </w:r>
+      <w:proofErr w:type="spellEnd"/>
+      <w:r>
+        <w:rPr>
+          <w:lang w:val="en-US"/>
+        </w:rPr>
+        <w:t xml:space="preserve"> juga </w:t>
+      </w:r>
+      <w:proofErr w:type="spellStart"/>
+      <w:r>
+        <w:rPr>
+          <w:lang w:val="en-US"/>
+        </w:rPr>
+        <w:t>menjanjikan</w:t>
+      </w:r>
+      <w:proofErr w:type="spellEnd"/>
+      <w:r>
+        <w:rPr>
+          <w:lang w:val="en-US"/>
+        </w:rPr>
+        <w:t xml:space="preserve"> proses </w:t>
+      </w:r>
+      <w:proofErr w:type="spellStart"/>
+      <w:r>
+        <w:rPr>
+          <w:lang w:val="en-US"/>
+        </w:rPr>
+        <w:t>bisnis</w:t>
+      </w:r>
+      <w:proofErr w:type="spellEnd"/>
+      <w:r>
+        <w:rPr>
+          <w:lang w:val="en-US"/>
+        </w:rPr>
+        <w:t xml:space="preserve"> yang </w:t>
+      </w:r>
+      <w:proofErr w:type="spellStart"/>
+      <w:r>
+        <w:rPr>
+          <w:lang w:val="en-US"/>
+        </w:rPr>
+        <w:t>lebih</w:t>
+      </w:r>
+      <w:proofErr w:type="spellEnd"/>
+      <w:r>
+        <w:rPr>
+          <w:lang w:val="en-US"/>
+        </w:rPr>
+        <w:t xml:space="preserve"> </w:t>
+      </w:r>
+      <w:proofErr w:type="spellStart"/>
+      <w:r>
+        <w:rPr>
+          <w:lang w:val="en-US"/>
+        </w:rPr>
+        <w:t>ringkas</w:t>
+      </w:r>
+      <w:proofErr w:type="spellEnd"/>
+      <w:r>
+        <w:rPr>
+          <w:lang w:val="en-US"/>
+        </w:rPr>
+        <w:t xml:space="preserve"> dan </w:t>
+      </w:r>
+      <w:proofErr w:type="spellStart"/>
+      <w:r>
+        <w:rPr>
+          <w:lang w:val="en-US"/>
+        </w:rPr>
+        <w:t>mengurangi</w:t>
+      </w:r>
+      <w:proofErr w:type="spellEnd"/>
+      <w:r>
+        <w:rPr>
+          <w:lang w:val="en-US"/>
+        </w:rPr>
+        <w:t xml:space="preserve"> </w:t>
+      </w:r>
+      <w:proofErr w:type="spellStart"/>
+      <w:r>
+        <w:rPr>
+          <w:lang w:val="en-US"/>
+        </w:rPr>
+        <w:t>biaya</w:t>
+      </w:r>
+      <w:proofErr w:type="spellEnd"/>
+      <w:r>
+        <w:rPr>
+          <w:lang w:val="en-US"/>
+        </w:rPr>
+        <w:t xml:space="preserve"> </w:t>
+      </w:r>
+      <w:proofErr w:type="spellStart"/>
+      <w:r>
+        <w:rPr>
+          <w:lang w:val="en-US"/>
+        </w:rPr>
+        <w:t>operasional</w:t>
+      </w:r>
+      <w:proofErr w:type="spellEnd"/>
+      <w:r>
+        <w:rPr>
+          <w:lang w:val="en-US"/>
+        </w:rPr>
+        <w:t xml:space="preserve"> </w:t>
+      </w:r>
+      <w:proofErr w:type="spellStart"/>
+      <w:r>
+        <w:rPr>
+          <w:lang w:val="en-US"/>
+        </w:rPr>
+        <w:t>perusahaan</w:t>
+      </w:r>
+      <w:proofErr w:type="spellEnd"/>
+      <w:r>
+        <w:rPr>
+          <w:lang w:val="en-US"/>
+        </w:rPr>
+        <w:t>.</w:t>
+      </w:r>
+    </w:p>
+    <w:p>
+      <w:pPr>
+        <w:ind w:firstLine="567"/>
+        <w:rPr>
+          <w:i/>
+          <w:iCs/>
+          <w:lang w:val="en-US"/>
+        </w:rPr>
+      </w:pPr>
+      <w:r>
+        <w:rPr>
+          <w:lang w:val="en-US"/>
+        </w:rPr>
+        <w:t xml:space="preserve"> </w:t>
+      </w:r>
+      <w:r>
+        <w:rPr>
+          <w:lang w:val="en-US"/>
+        </w:rPr>
+        <w:t xml:space="preserve">PT. </w:t>
+      </w:r>
+      <w:proofErr w:type="spellStart"/>
+      <w:r>
+        <w:rPr>
+          <w:lang w:val="en-US"/>
+        </w:rPr>
+        <w:t>Contromatic</w:t>
+      </w:r>
+      <w:proofErr w:type="spellEnd"/>
+      <w:r>
+        <w:rPr>
+          <w:lang w:val="en-US"/>
+        </w:rPr>
+        <w:t xml:space="preserve"> Prima </w:t>
+      </w:r>
+      <w:proofErr w:type="spellStart"/>
+      <w:r>
+        <w:rPr>
+          <w:lang w:val="en-US"/>
+        </w:rPr>
+        <w:t>Mandiri</w:t>
+      </w:r>
+      <w:proofErr w:type="spellEnd"/>
+      <w:r>
+        <w:rPr>
+          <w:lang w:val="en-US"/>
+        </w:rPr>
+        <w:t xml:space="preserve"> </w:t>
+      </w:r>
+      <w:proofErr w:type="spellStart"/>
+      <w:r>
+        <w:rPr>
+          <w:lang w:val="en-US"/>
+        </w:rPr>
+        <w:t>dalam</w:t>
+      </w:r>
+      <w:proofErr w:type="spellEnd"/>
+      <w:r>
+        <w:rPr>
+          <w:lang w:val="en-US"/>
+        </w:rPr>
+        <w:t xml:space="preserve"> </w:t>
+      </w:r>
+      <w:proofErr w:type="spellStart"/>
+      <w:r>
+        <w:rPr>
+          <w:lang w:val="en-US"/>
+        </w:rPr>
+        <w:t>menjalankan</w:t>
+      </w:r>
+      <w:proofErr w:type="spellEnd"/>
+      <w:r>
+        <w:rPr>
+          <w:lang w:val="en-US"/>
+        </w:rPr>
+        <w:t xml:space="preserve"> </w:t>
+      </w:r>
+      <w:proofErr w:type="spellStart"/>
+      <w:r>
+        <w:rPr>
+          <w:lang w:val="en-US"/>
+        </w:rPr>
+        <w:t>bisnis</w:t>
+      </w:r>
+      <w:proofErr w:type="spellEnd"/>
+      <w:r>
+        <w:rPr>
+          <w:lang w:val="en-US"/>
+        </w:rPr>
+        <w:t xml:space="preserve"> </w:t>
+      </w:r>
+      <w:proofErr w:type="spellStart"/>
+      <w:r>
+        <w:rPr>
+          <w:lang w:val="en-US"/>
+        </w:rPr>
+        <w:t>nya</w:t>
+      </w:r>
+      <w:proofErr w:type="spellEnd"/>
+      <w:r>
+        <w:rPr>
+          <w:lang w:val="en-US"/>
+        </w:rPr>
+        <w:t xml:space="preserve"> </w:t>
+      </w:r>
+      <w:proofErr w:type="spellStart"/>
+      <w:r>
+        <w:rPr>
+          <w:lang w:val="en-US"/>
+        </w:rPr>
+        <w:t>telah</w:t>
+      </w:r>
+      <w:proofErr w:type="spellEnd"/>
+      <w:r>
+        <w:rPr>
+          <w:lang w:val="en-US"/>
+        </w:rPr>
+        <w:t xml:space="preserve"> </w:t>
+      </w:r>
+      <w:proofErr w:type="spellStart"/>
+      <w:r>
+        <w:rPr>
+          <w:lang w:val="en-US"/>
+        </w:rPr>
+        <w:t>menggunakan</w:t>
+      </w:r>
+      <w:proofErr w:type="spellEnd"/>
+      <w:r>
+        <w:rPr>
+          <w:lang w:val="en-US"/>
+        </w:rPr>
+        <w:t xml:space="preserve"> software ERP </w:t>
+      </w:r>
+      <w:r>
+        <w:rPr>
+          <w:i/>
+          <w:iCs/>
+          <w:lang w:val="en-US"/>
+        </w:rPr>
+        <w:t xml:space="preserve">(Enterprise Resource </w:t>
+      </w:r>
+      <w:proofErr w:type="spellStart"/>
+      <w:r>
+        <w:rPr>
+          <w:i/>
+          <w:iCs/>
+          <w:lang w:val="en-US"/>
+        </w:rPr>
+        <w:t>Planing</w:t>
+      </w:r>
+      <w:proofErr w:type="spellEnd"/>
+      <w:r>
+        <w:rPr>
+          <w:i/>
+          <w:iCs/>
+          <w:lang w:val="en-US"/>
+        </w:rPr>
+        <w:t xml:space="preserve">) </w:t>
+      </w:r>
+      <w:r>
+        <w:rPr>
+          <w:lang w:val="en-US"/>
+        </w:rPr>
+        <w:t xml:space="preserve">yang </w:t>
+      </w:r>
+      <w:proofErr w:type="spellStart"/>
+      <w:r>
+        <w:rPr>
+          <w:lang w:val="en-US"/>
+        </w:rPr>
+        <w:t>bertujuan</w:t>
+      </w:r>
+      <w:proofErr w:type="spellEnd"/>
+      <w:r>
+        <w:rPr>
+          <w:lang w:val="en-US"/>
+        </w:rPr>
+        <w:t xml:space="preserve"> </w:t>
+      </w:r>
+      <w:proofErr w:type="spellStart"/>
+      <w:r>
+        <w:rPr>
+          <w:lang w:val="en-US"/>
+        </w:rPr>
+        <w:t>untuk</w:t>
+      </w:r>
+      <w:proofErr w:type="spellEnd"/>
+      <w:r>
+        <w:rPr>
+          <w:lang w:val="en-US"/>
+        </w:rPr>
+        <w:t xml:space="preserve"> </w:t>
+      </w:r>
+      <w:proofErr w:type="spellStart"/>
+      <w:r>
+        <w:rPr>
+          <w:lang w:val="en-US"/>
+        </w:rPr>
+        <w:t>membuat</w:t>
+      </w:r>
+      <w:proofErr w:type="spellEnd"/>
+      <w:r>
+        <w:rPr>
+          <w:lang w:val="en-US"/>
+        </w:rPr>
+        <w:t xml:space="preserve"> </w:t>
+      </w:r>
+      <w:proofErr w:type="spellStart"/>
+      <w:r>
+        <w:rPr>
+          <w:lang w:val="en-US"/>
+        </w:rPr>
+        <w:t>organisasi</w:t>
+      </w:r>
+      <w:proofErr w:type="spellEnd"/>
+      <w:r>
+        <w:rPr>
+          <w:lang w:val="en-US"/>
+        </w:rPr>
+        <w:t xml:space="preserve"> </w:t>
+      </w:r>
+      <w:proofErr w:type="spellStart"/>
+      <w:r>
+        <w:rPr>
+          <w:lang w:val="en-US"/>
+        </w:rPr>
+        <w:t>bisnisnya</w:t>
+      </w:r>
+      <w:proofErr w:type="spellEnd"/>
+      <w:r>
+        <w:rPr>
+          <w:lang w:val="en-US"/>
+        </w:rPr>
+        <w:t xml:space="preserve"> </w:t>
+      </w:r>
+      <w:proofErr w:type="spellStart"/>
+      <w:r>
+        <w:rPr>
+          <w:lang w:val="en-US"/>
+        </w:rPr>
+        <w:t>menjadi</w:t>
+      </w:r>
+      <w:proofErr w:type="spellEnd"/>
+      <w:r>
+        <w:rPr>
+          <w:lang w:val="en-US"/>
+        </w:rPr>
+        <w:t xml:space="preserve"> </w:t>
+      </w:r>
+      <w:proofErr w:type="spellStart"/>
+      <w:r>
+        <w:rPr>
+          <w:lang w:val="en-US"/>
+        </w:rPr>
+        <w:t>lebih</w:t>
+      </w:r>
+      <w:proofErr w:type="spellEnd"/>
+      <w:r>
+        <w:rPr>
+          <w:lang w:val="en-US"/>
+        </w:rPr>
+        <w:t xml:space="preserve"> </w:t>
+      </w:r>
+      <w:proofErr w:type="spellStart"/>
+      <w:r>
+        <w:rPr>
+          <w:lang w:val="en-US"/>
+        </w:rPr>
+        <w:t>efektif</w:t>
+      </w:r>
+      <w:proofErr w:type="spellEnd"/>
+      <w:r>
+        <w:rPr>
+          <w:lang w:val="en-US"/>
+        </w:rPr>
+        <w:t xml:space="preserve"> dan </w:t>
+      </w:r>
+      <w:proofErr w:type="spellStart"/>
+      <w:r>
+        <w:rPr>
+          <w:lang w:val="en-US"/>
+        </w:rPr>
+        <w:t>efisien</w:t>
+      </w:r>
+      <w:proofErr w:type="spellEnd"/>
+      <w:r>
+        <w:rPr>
+          <w:lang w:val="en-US"/>
+        </w:rPr>
+        <w:t>.</w:t>
+      </w:r>
+      <w:r>
+        <w:rPr>
+          <w:lang w:val="en-US"/>
+        </w:rPr>
+        <w:t xml:space="preserve"> </w:t>
+      </w:r>
+      <w:r>
+        <w:rPr>
+          <w:lang w:val="en-US"/>
+        </w:rPr>
+        <w:t xml:space="preserve">Software yang </w:t>
+      </w:r>
+      <w:proofErr w:type="spellStart"/>
+      <w:r>
+        <w:rPr>
+          <w:lang w:val="en-US"/>
+        </w:rPr>
+        <w:t>digunakan</w:t>
+      </w:r>
+      <w:proofErr w:type="spellEnd"/>
+      <w:r>
+        <w:rPr>
+          <w:lang w:val="en-US"/>
+        </w:rPr>
+        <w:t xml:space="preserve"> </w:t>
+      </w:r>
+      <w:proofErr w:type="spellStart"/>
+      <w:r>
+        <w:rPr>
+          <w:lang w:val="en-US"/>
+        </w:rPr>
+        <w:t>adalah</w:t>
+      </w:r>
+      <w:proofErr w:type="spellEnd"/>
+      <w:r>
+        <w:rPr>
+          <w:lang w:val="en-US"/>
+        </w:rPr>
+        <w:t xml:space="preserve"> SAP </w:t>
+      </w:r>
+      <w:r>
+        <w:rPr>
+          <w:i/>
+          <w:iCs/>
+          <w:lang w:val="en-US"/>
+        </w:rPr>
+        <w:t>(System Applications and Product</w:t>
+      </w:r>
+      <w:r>
+        <w:rPr>
+          <w:i/>
+          <w:iCs/>
+          <w:lang w:val="en-US"/>
+        </w:rPr>
+        <w:t xml:space="preserve"> in Data Processing</w:t>
+      </w:r>
+      <w:r>
+        <w:rPr>
+          <w:i/>
+          <w:iCs/>
+          <w:lang w:val="en-US"/>
+        </w:rPr>
+        <w:t>)</w:t>
+      </w:r>
+      <w:r>
+        <w:rPr>
+          <w:i/>
+          <w:iCs/>
+          <w:lang w:val="en-US"/>
+        </w:rPr>
+        <w:t>.</w:t>
+      </w:r>
+    </w:p>
+    <w:p>
+      <w:pPr>
+        <w:ind w:firstLine="567"/>
+        <w:rPr>
+          <w:lang w:val="en-US"/>
+        </w:rPr>
+      </w:pPr>
+      <w:proofErr w:type="spellStart"/>
+      <w:r>
+        <w:rPr>
+          <w:lang w:val="en-US"/>
+        </w:rPr>
+        <w:t>Berdasarkan</w:t>
+      </w:r>
+      <w:proofErr w:type="spellEnd"/>
+      <w:r>
+        <w:rPr>
+          <w:lang w:val="en-US"/>
+        </w:rPr>
+        <w:t xml:space="preserve"> </w:t>
+      </w:r>
+      <w:proofErr w:type="spellStart"/>
+      <w:r>
+        <w:rPr>
+          <w:lang w:val="en-US"/>
+        </w:rPr>
+        <w:t>uraian</w:t>
+      </w:r>
+      <w:proofErr w:type="spellEnd"/>
+      <w:r>
+        <w:rPr>
+          <w:lang w:val="en-US"/>
+        </w:rPr>
+        <w:t xml:space="preserve"> di </w:t>
+      </w:r>
+      <w:proofErr w:type="spellStart"/>
+      <w:r>
+        <w:rPr>
+          <w:lang w:val="en-US"/>
+        </w:rPr>
+        <w:t>atas</w:t>
+      </w:r>
+      <w:proofErr w:type="spellEnd"/>
+      <w:r>
+        <w:rPr>
+          <w:lang w:val="en-US"/>
+        </w:rPr>
+        <w:t xml:space="preserve">, </w:t>
+      </w:r>
+      <w:proofErr w:type="spellStart"/>
+      <w:r>
+        <w:rPr>
+          <w:lang w:val="en-US"/>
+        </w:rPr>
+        <w:t>maka</w:t>
+      </w:r>
+      <w:proofErr w:type="spellEnd"/>
+      <w:r>
+        <w:rPr>
+          <w:lang w:val="en-US"/>
+        </w:rPr>
+        <w:t xml:space="preserve"> </w:t>
+      </w:r>
+      <w:proofErr w:type="spellStart"/>
+      <w:r>
+        <w:rPr>
+          <w:lang w:val="en-US"/>
+        </w:rPr>
+        <w:t>penulis</w:t>
+      </w:r>
+      <w:proofErr w:type="spellEnd"/>
+      <w:r>
+        <w:rPr>
+          <w:lang w:val="en-US"/>
+        </w:rPr>
+        <w:t xml:space="preserve"> </w:t>
+      </w:r>
+      <w:proofErr w:type="spellStart"/>
+      <w:r>
+        <w:rPr>
+          <w:lang w:val="en-US"/>
+        </w:rPr>
+        <w:t>tertarik</w:t>
+      </w:r>
+      <w:proofErr w:type="spellEnd"/>
+      <w:r>
+        <w:rPr>
+          <w:lang w:val="en-US"/>
+        </w:rPr>
+        <w:t xml:space="preserve"> </w:t>
+      </w:r>
+      <w:proofErr w:type="spellStart"/>
+      <w:r>
+        <w:rPr>
+          <w:lang w:val="en-US"/>
+        </w:rPr>
+        <w:t>untuk</w:t>
+      </w:r>
+      <w:proofErr w:type="spellEnd"/>
+      <w:r>
+        <w:rPr>
+          <w:lang w:val="en-US"/>
+        </w:rPr>
+        <w:t xml:space="preserve"> </w:t>
+      </w:r>
+      <w:proofErr w:type="spellStart"/>
+      <w:r>
+        <w:rPr>
+          <w:lang w:val="en-US"/>
+        </w:rPr>
+        <w:t>membahas</w:t>
+      </w:r>
+      <w:proofErr w:type="spellEnd"/>
+      <w:r>
+        <w:rPr>
+          <w:lang w:val="en-US"/>
+        </w:rPr>
+        <w:t xml:space="preserve"> </w:t>
+      </w:r>
+      <w:proofErr w:type="spellStart"/>
+      <w:r>
+        <w:rPr>
+          <w:lang w:val="en-US"/>
+        </w:rPr>
+        <w:t>hal</w:t>
+      </w:r>
+      <w:proofErr w:type="spellEnd"/>
+      <w:r>
+        <w:rPr>
+          <w:lang w:val="en-US"/>
+        </w:rPr>
+        <w:t xml:space="preserve"> </w:t>
+      </w:r>
+      <w:proofErr w:type="spellStart"/>
+      <w:r>
+        <w:rPr>
+          <w:lang w:val="en-US"/>
+        </w:rPr>
+        <w:t>ini</w:t>
+      </w:r>
+      <w:proofErr w:type="spellEnd"/>
+      <w:r>
+        <w:rPr>
+          <w:lang w:val="en-US"/>
+        </w:rPr>
+        <w:t xml:space="preserve"> </w:t>
+      </w:r>
+      <w:proofErr w:type="spellStart"/>
+      <w:r>
+        <w:rPr>
+          <w:lang w:val="en-US"/>
+        </w:rPr>
+        <w:t>dengan</w:t>
+      </w:r>
+      <w:proofErr w:type="spellEnd"/>
+      <w:r>
+        <w:rPr>
+          <w:lang w:val="en-US"/>
+        </w:rPr>
+        <w:t xml:space="preserve"> </w:t>
+      </w:r>
+      <w:proofErr w:type="spellStart"/>
+      <w:r>
+        <w:rPr>
+          <w:lang w:val="en-US"/>
+        </w:rPr>
+        <w:t>mengambil</w:t>
+      </w:r>
+      <w:proofErr w:type="spellEnd"/>
+      <w:r>
+        <w:rPr>
+          <w:lang w:val="en-US"/>
+        </w:rPr>
+        <w:t xml:space="preserve"> </w:t>
+      </w:r>
+      <w:proofErr w:type="spellStart"/>
+      <w:r>
+        <w:rPr>
+          <w:lang w:val="en-US"/>
+        </w:rPr>
+        <w:t>judul</w:t>
+      </w:r>
+      <w:proofErr w:type="spellEnd"/>
+      <w:r>
+        <w:rPr>
+          <w:lang w:val="en-US"/>
+        </w:rPr>
+        <w:t xml:space="preserve"> </w:t>
+      </w:r>
+      <w:proofErr w:type="spellStart"/>
+      <w:r>
+        <w:rPr>
+          <w:lang w:val="en-US"/>
+        </w:rPr>
+        <w:t>laporan</w:t>
+      </w:r>
+      <w:proofErr w:type="spellEnd"/>
+      <w:r>
+        <w:rPr>
+          <w:lang w:val="en-US"/>
+        </w:rPr>
+        <w:t xml:space="preserve"> </w:t>
+      </w:r>
+      <w:r>
+        <w:rPr>
+          <w:lang w:val="en-US"/>
+        </w:rPr>
+        <w:t xml:space="preserve"> </w:t>
+      </w:r>
+      <w:r>
+        <w:rPr>
+          <w:b/>
+          <w:bCs/>
+          <w:lang w:val="en-US"/>
+        </w:rPr>
+        <w:t>“</w:t>
+      </w:r>
+      <w:proofErr w:type="spellStart"/>
+      <w:r>
+        <w:rPr>
+          <w:b/>
+          <w:bCs/>
+          <w:lang w:val="en-US"/>
+        </w:rPr>
+        <w:t>Analisis</w:t>
+      </w:r>
+      <w:proofErr w:type="spellEnd"/>
+      <w:r>
+        <w:rPr>
+          <w:b/>
+          <w:bCs/>
+          <w:lang w:val="en-US"/>
+        </w:rPr>
+        <w:t xml:space="preserve"> SAP (</w:t>
+      </w:r>
+      <w:proofErr w:type="spellStart"/>
+      <w:r>
+        <w:rPr>
+          <w:b/>
+          <w:bCs/>
+          <w:lang w:val="en-US"/>
+        </w:rPr>
+        <w:t>Sistem</w:t>
+      </w:r>
+      <w:proofErr w:type="spellEnd"/>
+      <w:r>
+        <w:rPr>
+          <w:b/>
+          <w:bCs/>
+          <w:lang w:val="en-US"/>
+        </w:rPr>
+        <w:t xml:space="preserve"> </w:t>
+      </w:r>
+      <w:proofErr w:type="spellStart"/>
+      <w:r>
+        <w:rPr>
+          <w:b/>
+          <w:bCs/>
+          <w:lang w:val="en-US"/>
+        </w:rPr>
+        <w:t>Aplikasi</w:t>
+      </w:r>
+      <w:proofErr w:type="spellEnd"/>
+      <w:r>
+        <w:rPr>
+          <w:b/>
+          <w:bCs/>
+          <w:lang w:val="en-US"/>
+        </w:rPr>
+        <w:t xml:space="preserve"> dan </w:t>
+      </w:r>
+      <w:proofErr w:type="spellStart"/>
+      <w:r>
+        <w:rPr>
+          <w:b/>
+          <w:bCs/>
+          <w:lang w:val="en-US"/>
+        </w:rPr>
+        <w:t>Produk</w:t>
+      </w:r>
+      <w:proofErr w:type="spellEnd"/>
+      <w:r>
+        <w:rPr>
+          <w:b/>
+          <w:bCs/>
+          <w:lang w:val="en-US"/>
+        </w:rPr>
+        <w:t xml:space="preserve">) </w:t>
+      </w:r>
+      <w:proofErr w:type="spellStart"/>
+      <w:r>
+        <w:rPr>
+          <w:b/>
+          <w:bCs/>
+          <w:lang w:val="en-US"/>
+        </w:rPr>
+        <w:t>Dalam</w:t>
+      </w:r>
+      <w:proofErr w:type="spellEnd"/>
+      <w:r>
+        <w:rPr>
+          <w:b/>
+          <w:bCs/>
+          <w:lang w:val="en-US"/>
+        </w:rPr>
+        <w:t xml:space="preserve"> </w:t>
+      </w:r>
+      <w:proofErr w:type="spellStart"/>
+      <w:r>
+        <w:rPr>
+          <w:b/>
+          <w:bCs/>
+          <w:lang w:val="en-US"/>
+        </w:rPr>
+        <w:t>Sistem</w:t>
+      </w:r>
+      <w:proofErr w:type="spellEnd"/>
+      <w:r>
+        <w:rPr>
+          <w:b/>
+          <w:bCs/>
+          <w:lang w:val="en-US"/>
+        </w:rPr>
+        <w:t xml:space="preserve"> </w:t>
+      </w:r>
+      <w:proofErr w:type="spellStart"/>
+      <w:r>
+        <w:rPr>
+          <w:b/>
+          <w:bCs/>
+          <w:lang w:val="en-US"/>
+        </w:rPr>
+        <w:t>Informasi</w:t>
+      </w:r>
+      <w:proofErr w:type="spellEnd"/>
+      <w:r>
+        <w:rPr>
+          <w:b/>
+          <w:bCs/>
+          <w:lang w:val="en-US"/>
+        </w:rPr>
+        <w:t xml:space="preserve"> </w:t>
+      </w:r>
+      <w:proofErr w:type="spellStart"/>
+      <w:r>
+        <w:rPr>
+          <w:b/>
+          <w:bCs/>
+          <w:lang w:val="en-US"/>
+        </w:rPr>
+        <w:t>Akuntansi</w:t>
+      </w:r>
+      <w:proofErr w:type="spellEnd"/>
+      <w:r>
+        <w:rPr>
+          <w:b/>
+          <w:bCs/>
+          <w:lang w:val="en-US"/>
+        </w:rPr>
+        <w:t xml:space="preserve"> Pada PT. </w:t>
+      </w:r>
+      <w:proofErr w:type="spellStart"/>
+      <w:r>
+        <w:rPr>
+          <w:b/>
+          <w:bCs/>
+          <w:lang w:val="en-US"/>
+        </w:rPr>
+        <w:t>Contromatic</w:t>
+      </w:r>
+      <w:proofErr w:type="spellEnd"/>
+      <w:r>
+        <w:rPr>
+          <w:b/>
+          <w:bCs/>
+          <w:lang w:val="en-US"/>
+        </w:rPr>
+        <w:t xml:space="preserve"> Prima </w:t>
+      </w:r>
+      <w:proofErr w:type="spellStart"/>
+      <w:r>
+        <w:rPr>
+          <w:b/>
+          <w:bCs/>
+          <w:lang w:val="en-US"/>
+        </w:rPr>
+        <w:t>Mandiri</w:t>
+      </w:r>
+      <w:proofErr w:type="spellEnd"/>
+      <w:r>
+        <w:rPr>
+          <w:b/>
+          <w:bCs/>
+          <w:lang w:val="en-US"/>
+        </w:rPr>
+        <w:t>”</w:t>
+      </w:r>
+      <w:r>
+        <w:rPr>
+          <w:b/>
+          <w:bCs/>
+          <w:lang w:val="en-US"/>
+        </w:rPr>
+        <w:t>.</w:t>
       </w:r>
     </w:p>
     <w:sectPr>

</xml_diff>

<commit_message>
menambah isi bab satu tujuan&waktu
</commit_message>
<xml_diff>
--- a/bab i.docx
+++ b/bab i.docx
@@ -3648,407 +3648,1758 @@
       <w:pPr>
         <w:ind w:firstLine="567"/>
         <w:rPr>
-          <w:lang w:val="en-US"/>
-        </w:rPr>
-      </w:pPr>
-      <w:proofErr w:type="spellStart"/>
-      <w:r>
-        <w:rPr>
-          <w:lang w:val="en-US"/>
-        </w:rPr>
-        <w:t>Berdasarkan</w:t>
-      </w:r>
-      <w:proofErr w:type="spellEnd"/>
-      <w:r>
-        <w:rPr>
-          <w:lang w:val="en-US"/>
-        </w:rPr>
-        <w:t xml:space="preserve"> </w:t>
-      </w:r>
-      <w:proofErr w:type="spellStart"/>
-      <w:r>
-        <w:rPr>
-          <w:lang w:val="en-US"/>
-        </w:rPr>
-        <w:t>uraian</w:t>
-      </w:r>
-      <w:proofErr w:type="spellEnd"/>
-      <w:r>
-        <w:rPr>
-          <w:lang w:val="en-US"/>
-        </w:rPr>
-        <w:t xml:space="preserve"> di </w:t>
-      </w:r>
-      <w:proofErr w:type="spellStart"/>
-      <w:r>
-        <w:rPr>
-          <w:lang w:val="en-US"/>
-        </w:rPr>
-        <w:t>atas</w:t>
-      </w:r>
-      <w:proofErr w:type="spellEnd"/>
-      <w:r>
-        <w:rPr>
-          <w:lang w:val="en-US"/>
-        </w:rPr>
-        <w:t xml:space="preserve">, </w:t>
-      </w:r>
-      <w:proofErr w:type="spellStart"/>
-      <w:r>
-        <w:rPr>
-          <w:lang w:val="en-US"/>
-        </w:rPr>
-        <w:t>maka</w:t>
-      </w:r>
-      <w:proofErr w:type="spellEnd"/>
-      <w:r>
-        <w:rPr>
-          <w:lang w:val="en-US"/>
-        </w:rPr>
-        <w:t xml:space="preserve"> </w:t>
-      </w:r>
-      <w:proofErr w:type="spellStart"/>
-      <w:r>
-        <w:rPr>
-          <w:lang w:val="en-US"/>
-        </w:rPr>
-        <w:t>penulis</w:t>
-      </w:r>
-      <w:proofErr w:type="spellEnd"/>
-      <w:r>
-        <w:rPr>
-          <w:lang w:val="en-US"/>
-        </w:rPr>
-        <w:t xml:space="preserve"> </w:t>
-      </w:r>
-      <w:proofErr w:type="spellStart"/>
-      <w:r>
-        <w:rPr>
-          <w:lang w:val="en-US"/>
-        </w:rPr>
-        <w:t>tertarik</w:t>
-      </w:r>
-      <w:proofErr w:type="spellEnd"/>
-      <w:r>
-        <w:rPr>
-          <w:lang w:val="en-US"/>
-        </w:rPr>
-        <w:t xml:space="preserve"> </w:t>
-      </w:r>
-      <w:proofErr w:type="spellStart"/>
-      <w:r>
-        <w:rPr>
-          <w:lang w:val="en-US"/>
-        </w:rPr>
-        <w:t>untuk</w:t>
-      </w:r>
-      <w:proofErr w:type="spellEnd"/>
-      <w:r>
-        <w:rPr>
-          <w:lang w:val="en-US"/>
-        </w:rPr>
-        <w:t xml:space="preserve"> </w:t>
-      </w:r>
-      <w:proofErr w:type="spellStart"/>
-      <w:r>
-        <w:rPr>
-          <w:lang w:val="en-US"/>
-        </w:rPr>
-        <w:t>membahas</w:t>
-      </w:r>
-      <w:proofErr w:type="spellEnd"/>
-      <w:r>
-        <w:rPr>
-          <w:lang w:val="en-US"/>
-        </w:rPr>
-        <w:t xml:space="preserve"> </w:t>
-      </w:r>
-      <w:proofErr w:type="spellStart"/>
-      <w:r>
-        <w:rPr>
-          <w:lang w:val="en-US"/>
-        </w:rPr>
-        <w:t>hal</w:t>
-      </w:r>
-      <w:proofErr w:type="spellEnd"/>
-      <w:r>
-        <w:rPr>
-          <w:lang w:val="en-US"/>
-        </w:rPr>
-        <w:t xml:space="preserve"> </w:t>
-      </w:r>
-      <w:proofErr w:type="spellStart"/>
-      <w:r>
-        <w:rPr>
-          <w:lang w:val="en-US"/>
-        </w:rPr>
-        <w:t>ini</w:t>
-      </w:r>
-      <w:proofErr w:type="spellEnd"/>
-      <w:r>
-        <w:rPr>
-          <w:lang w:val="en-US"/>
-        </w:rPr>
-        <w:t xml:space="preserve"> </w:t>
-      </w:r>
-      <w:proofErr w:type="spellStart"/>
-      <w:r>
-        <w:rPr>
-          <w:lang w:val="en-US"/>
-        </w:rPr>
-        <w:t>dengan</w:t>
-      </w:r>
-      <w:proofErr w:type="spellEnd"/>
-      <w:r>
-        <w:rPr>
-          <w:lang w:val="en-US"/>
-        </w:rPr>
-        <w:t xml:space="preserve"> </w:t>
-      </w:r>
-      <w:proofErr w:type="spellStart"/>
-      <w:r>
-        <w:rPr>
-          <w:lang w:val="en-US"/>
-        </w:rPr>
-        <w:t>mengambil</w:t>
-      </w:r>
-      <w:proofErr w:type="spellEnd"/>
-      <w:r>
-        <w:rPr>
-          <w:lang w:val="en-US"/>
-        </w:rPr>
-        <w:t xml:space="preserve"> </w:t>
-      </w:r>
-      <w:proofErr w:type="spellStart"/>
-      <w:r>
-        <w:rPr>
-          <w:lang w:val="en-US"/>
-        </w:rPr>
-        <w:t>judul</w:t>
-      </w:r>
-      <w:proofErr w:type="spellEnd"/>
-      <w:r>
-        <w:rPr>
-          <w:lang w:val="en-US"/>
-        </w:rPr>
-        <w:t xml:space="preserve"> </w:t>
-      </w:r>
-      <w:proofErr w:type="spellStart"/>
-      <w:r>
-        <w:rPr>
-          <w:lang w:val="en-US"/>
-        </w:rPr>
-        <w:t>laporan</w:t>
-      </w:r>
-      <w:proofErr w:type="spellEnd"/>
-      <w:r>
-        <w:rPr>
-          <w:lang w:val="en-US"/>
-        </w:rPr>
-        <w:t xml:space="preserve"> </w:t>
-      </w:r>
-      <w:r>
-        <w:rPr>
-          <w:lang w:val="en-US"/>
-        </w:rPr>
-        <w:t xml:space="preserve"> </w:t>
-      </w:r>
-      <w:r>
-        <w:rPr>
           <w:b/>
           <w:bCs/>
           <w:lang w:val="en-US"/>
         </w:rPr>
-        <w:t>“</w:t>
-      </w:r>
-      <w:proofErr w:type="spellStart"/>
+      </w:pPr>
+      <w:proofErr w:type="spellStart"/>
+      <w:r>
+        <w:rPr>
+          <w:lang w:val="en-US"/>
+        </w:rPr>
+        <w:t>Berdasarkan</w:t>
+      </w:r>
+      <w:proofErr w:type="spellEnd"/>
+      <w:r>
+        <w:rPr>
+          <w:lang w:val="en-US"/>
+        </w:rPr>
+        <w:t xml:space="preserve"> </w:t>
+      </w:r>
+      <w:proofErr w:type="spellStart"/>
+      <w:r>
+        <w:rPr>
+          <w:lang w:val="en-US"/>
+        </w:rPr>
+        <w:t>uraian</w:t>
+      </w:r>
+      <w:proofErr w:type="spellEnd"/>
+      <w:r>
+        <w:rPr>
+          <w:lang w:val="en-US"/>
+        </w:rPr>
+        <w:t xml:space="preserve"> di </w:t>
+      </w:r>
+      <w:proofErr w:type="spellStart"/>
+      <w:r>
+        <w:rPr>
+          <w:lang w:val="en-US"/>
+        </w:rPr>
+        <w:t>atas</w:t>
+      </w:r>
+      <w:proofErr w:type="spellEnd"/>
+      <w:r>
+        <w:rPr>
+          <w:lang w:val="en-US"/>
+        </w:rPr>
+        <w:t xml:space="preserve">, </w:t>
+      </w:r>
+      <w:proofErr w:type="spellStart"/>
+      <w:r>
+        <w:rPr>
+          <w:lang w:val="en-US"/>
+        </w:rPr>
+        <w:t>maka</w:t>
+      </w:r>
+      <w:proofErr w:type="spellEnd"/>
+      <w:r>
+        <w:rPr>
+          <w:lang w:val="en-US"/>
+        </w:rPr>
+        <w:t xml:space="preserve"> </w:t>
+      </w:r>
+      <w:proofErr w:type="spellStart"/>
+      <w:r>
+        <w:rPr>
+          <w:lang w:val="en-US"/>
+        </w:rPr>
+        <w:t>penulis</w:t>
+      </w:r>
+      <w:proofErr w:type="spellEnd"/>
+      <w:r>
+        <w:rPr>
+          <w:lang w:val="en-US"/>
+        </w:rPr>
+        <w:t xml:space="preserve"> </w:t>
+      </w:r>
+      <w:proofErr w:type="spellStart"/>
+      <w:r>
+        <w:rPr>
+          <w:lang w:val="en-US"/>
+        </w:rPr>
+        <w:t>tertarik</w:t>
+      </w:r>
+      <w:proofErr w:type="spellEnd"/>
+      <w:r>
+        <w:rPr>
+          <w:lang w:val="en-US"/>
+        </w:rPr>
+        <w:t xml:space="preserve"> </w:t>
+      </w:r>
+      <w:proofErr w:type="spellStart"/>
+      <w:r>
+        <w:rPr>
+          <w:lang w:val="en-US"/>
+        </w:rPr>
+        <w:t>untuk</w:t>
+      </w:r>
+      <w:proofErr w:type="spellEnd"/>
+      <w:r>
+        <w:rPr>
+          <w:lang w:val="en-US"/>
+        </w:rPr>
+        <w:t xml:space="preserve"> </w:t>
+      </w:r>
+      <w:proofErr w:type="spellStart"/>
+      <w:r>
+        <w:rPr>
+          <w:lang w:val="en-US"/>
+        </w:rPr>
+        <w:t>membahas</w:t>
+      </w:r>
+      <w:proofErr w:type="spellEnd"/>
+      <w:r>
+        <w:rPr>
+          <w:lang w:val="en-US"/>
+        </w:rPr>
+        <w:t xml:space="preserve"> </w:t>
+      </w:r>
+      <w:proofErr w:type="spellStart"/>
+      <w:r>
+        <w:rPr>
+          <w:lang w:val="en-US"/>
+        </w:rPr>
+        <w:t>hal</w:t>
+      </w:r>
+      <w:proofErr w:type="spellEnd"/>
+      <w:r>
+        <w:rPr>
+          <w:lang w:val="en-US"/>
+        </w:rPr>
+        <w:t xml:space="preserve"> </w:t>
+      </w:r>
+      <w:proofErr w:type="spellStart"/>
+      <w:r>
+        <w:rPr>
+          <w:lang w:val="en-US"/>
+        </w:rPr>
+        <w:t>ini</w:t>
+      </w:r>
+      <w:proofErr w:type="spellEnd"/>
+      <w:r>
+        <w:rPr>
+          <w:lang w:val="en-US"/>
+        </w:rPr>
+        <w:t xml:space="preserve"> </w:t>
+      </w:r>
+      <w:proofErr w:type="spellStart"/>
+      <w:r>
+        <w:rPr>
+          <w:lang w:val="en-US"/>
+        </w:rPr>
+        <w:t>dengan</w:t>
+      </w:r>
+      <w:proofErr w:type="spellEnd"/>
+      <w:r>
+        <w:rPr>
+          <w:lang w:val="en-US"/>
+        </w:rPr>
+        <w:t xml:space="preserve"> </w:t>
+      </w:r>
+      <w:proofErr w:type="spellStart"/>
+      <w:r>
+        <w:rPr>
+          <w:lang w:val="en-US"/>
+        </w:rPr>
+        <w:t>mengambil</w:t>
+      </w:r>
+      <w:proofErr w:type="spellEnd"/>
+      <w:r>
+        <w:rPr>
+          <w:lang w:val="en-US"/>
+        </w:rPr>
+        <w:t xml:space="preserve"> </w:t>
+      </w:r>
+      <w:proofErr w:type="spellStart"/>
+      <w:r>
+        <w:rPr>
+          <w:lang w:val="en-US"/>
+        </w:rPr>
+        <w:t>judul</w:t>
+      </w:r>
+      <w:proofErr w:type="spellEnd"/>
+      <w:r>
+        <w:rPr>
+          <w:lang w:val="en-US"/>
+        </w:rPr>
+        <w:t xml:space="preserve"> </w:t>
+      </w:r>
+      <w:proofErr w:type="spellStart"/>
+      <w:r>
+        <w:rPr>
+          <w:lang w:val="en-US"/>
+        </w:rPr>
+        <w:t>laporan</w:t>
+      </w:r>
+      <w:proofErr w:type="spellEnd"/>
+      <w:r>
+        <w:rPr>
+          <w:lang w:val="en-US"/>
+        </w:rPr>
+        <w:t xml:space="preserve"> </w:t>
+      </w:r>
+      <w:r>
+        <w:rPr>
+          <w:lang w:val="en-US"/>
+        </w:rPr>
+        <w:t xml:space="preserve"> </w:t>
+      </w:r>
       <w:r>
         <w:rPr>
           <w:b/>
           <w:bCs/>
           <w:lang w:val="en-US"/>
         </w:rPr>
-        <w:t>Analisis</w:t>
-      </w:r>
-      <w:proofErr w:type="spellEnd"/>
+        <w:t>“</w:t>
+      </w:r>
+      <w:proofErr w:type="spellStart"/>
       <w:r>
         <w:rPr>
           <w:b/>
           <w:bCs/>
           <w:lang w:val="en-US"/>
         </w:rPr>
-        <w:t xml:space="preserve"> SAP (</w:t>
-      </w:r>
-      <w:proofErr w:type="spellStart"/>
+        <w:t>Analisis</w:t>
+      </w:r>
+      <w:proofErr w:type="spellEnd"/>
       <w:r>
         <w:rPr>
           <w:b/>
           <w:bCs/>
           <w:lang w:val="en-US"/>
         </w:rPr>
-        <w:t>Sistem</w:t>
-      </w:r>
-      <w:proofErr w:type="spellEnd"/>
+        <w:t xml:space="preserve"> SAP (</w:t>
+      </w:r>
+      <w:proofErr w:type="spellStart"/>
       <w:r>
         <w:rPr>
           <w:b/>
           <w:bCs/>
           <w:lang w:val="en-US"/>
         </w:rPr>
-        <w:t xml:space="preserve"> </w:t>
-      </w:r>
-      <w:proofErr w:type="spellStart"/>
+        <w:t>Sistem</w:t>
+      </w:r>
+      <w:proofErr w:type="spellEnd"/>
       <w:r>
         <w:rPr>
           <w:b/>
           <w:bCs/>
           <w:lang w:val="en-US"/>
         </w:rPr>
-        <w:t>Aplikasi</w:t>
-      </w:r>
-      <w:proofErr w:type="spellEnd"/>
+        <w:t xml:space="preserve"> </w:t>
+      </w:r>
+      <w:proofErr w:type="spellStart"/>
       <w:r>
         <w:rPr>
           <w:b/>
           <w:bCs/>
           <w:lang w:val="en-US"/>
         </w:rPr>
-        <w:t xml:space="preserve"> dan </w:t>
-      </w:r>
-      <w:proofErr w:type="spellStart"/>
+        <w:t>Aplikasi</w:t>
+      </w:r>
+      <w:proofErr w:type="spellEnd"/>
       <w:r>
         <w:rPr>
           <w:b/>
           <w:bCs/>
           <w:lang w:val="en-US"/>
         </w:rPr>
-        <w:t>Produk</w:t>
-      </w:r>
-      <w:proofErr w:type="spellEnd"/>
+        <w:t xml:space="preserve"> dan </w:t>
+      </w:r>
+      <w:proofErr w:type="spellStart"/>
       <w:r>
         <w:rPr>
           <w:b/>
           <w:bCs/>
           <w:lang w:val="en-US"/>
         </w:rPr>
-        <w:t xml:space="preserve">) </w:t>
-      </w:r>
-      <w:proofErr w:type="spellStart"/>
+        <w:t>Produk</w:t>
+      </w:r>
+      <w:proofErr w:type="spellEnd"/>
       <w:r>
         <w:rPr>
           <w:b/>
           <w:bCs/>
           <w:lang w:val="en-US"/>
         </w:rPr>
-        <w:t>Dalam</w:t>
-      </w:r>
-      <w:proofErr w:type="spellEnd"/>
+        <w:t xml:space="preserve">) </w:t>
+      </w:r>
+      <w:proofErr w:type="spellStart"/>
       <w:r>
         <w:rPr>
           <w:b/>
           <w:bCs/>
           <w:lang w:val="en-US"/>
         </w:rPr>
-        <w:t xml:space="preserve"> </w:t>
-      </w:r>
-      <w:proofErr w:type="spellStart"/>
+        <w:t>Dalam</w:t>
+      </w:r>
+      <w:proofErr w:type="spellEnd"/>
       <w:r>
         <w:rPr>
           <w:b/>
           <w:bCs/>
           <w:lang w:val="en-US"/>
         </w:rPr>
-        <w:t>Sistem</w:t>
-      </w:r>
-      <w:proofErr w:type="spellEnd"/>
+        <w:t xml:space="preserve"> </w:t>
+      </w:r>
+      <w:proofErr w:type="spellStart"/>
       <w:r>
         <w:rPr>
           <w:b/>
           <w:bCs/>
           <w:lang w:val="en-US"/>
         </w:rPr>
-        <w:t xml:space="preserve"> </w:t>
-      </w:r>
-      <w:proofErr w:type="spellStart"/>
+        <w:t>Sistem</w:t>
+      </w:r>
+      <w:proofErr w:type="spellEnd"/>
       <w:r>
         <w:rPr>
           <w:b/>
           <w:bCs/>
           <w:lang w:val="en-US"/>
         </w:rPr>
-        <w:t>Informasi</w:t>
-      </w:r>
-      <w:proofErr w:type="spellEnd"/>
+        <w:t xml:space="preserve"> </w:t>
+      </w:r>
+      <w:proofErr w:type="spellStart"/>
       <w:r>
         <w:rPr>
           <w:b/>
           <w:bCs/>
           <w:lang w:val="en-US"/>
         </w:rPr>
-        <w:t xml:space="preserve"> </w:t>
-      </w:r>
-      <w:proofErr w:type="spellStart"/>
+        <w:t>Informasi</w:t>
+      </w:r>
+      <w:proofErr w:type="spellEnd"/>
       <w:r>
         <w:rPr>
           <w:b/>
           <w:bCs/>
           <w:lang w:val="en-US"/>
         </w:rPr>
-        <w:t>Akuntansi</w:t>
-      </w:r>
-      <w:proofErr w:type="spellEnd"/>
+        <w:t xml:space="preserve"> </w:t>
+      </w:r>
+      <w:proofErr w:type="spellStart"/>
       <w:r>
         <w:rPr>
           <w:b/>
           <w:bCs/>
           <w:lang w:val="en-US"/>
         </w:rPr>
-        <w:t xml:space="preserve"> Pada PT. </w:t>
-      </w:r>
-      <w:proofErr w:type="spellStart"/>
+        <w:t>Akuntansi</w:t>
+      </w:r>
+      <w:proofErr w:type="spellEnd"/>
       <w:r>
         <w:rPr>
           <w:b/>
           <w:bCs/>
           <w:lang w:val="en-US"/>
         </w:rPr>
-        <w:t>Contromatic</w:t>
-      </w:r>
-      <w:proofErr w:type="spellEnd"/>
+        <w:t xml:space="preserve"> Pada PT. </w:t>
+      </w:r>
+      <w:proofErr w:type="spellStart"/>
       <w:r>
         <w:rPr>
           <w:b/>
           <w:bCs/>
           <w:lang w:val="en-US"/>
         </w:rPr>
-        <w:t xml:space="preserve"> Prima </w:t>
-      </w:r>
-      <w:proofErr w:type="spellStart"/>
+        <w:t>Contromatic</w:t>
+      </w:r>
+      <w:proofErr w:type="spellEnd"/>
       <w:r>
         <w:rPr>
           <w:b/>
           <w:bCs/>
           <w:lang w:val="en-US"/>
         </w:rPr>
-        <w:t>Mandiri</w:t>
-      </w:r>
-      <w:proofErr w:type="spellEnd"/>
+        <w:t xml:space="preserve"> Prima </w:t>
+      </w:r>
+      <w:proofErr w:type="spellStart"/>
       <w:r>
         <w:rPr>
           <w:b/>
           <w:bCs/>
           <w:lang w:val="en-US"/>
         </w:rPr>
-        <w:t>”</w:t>
-      </w:r>
+        <w:t>Mandiri</w:t>
+      </w:r>
+      <w:proofErr w:type="spellEnd"/>
       <w:r>
         <w:rPr>
           <w:b/>
           <w:bCs/>
           <w:lang w:val="en-US"/>
         </w:rPr>
+        <w:t>”</w:t>
+      </w:r>
+      <w:r>
+        <w:rPr>
+          <w:b/>
+          <w:bCs/>
+          <w:lang w:val="en-US"/>
+        </w:rPr>
         <w:t>.</w:t>
       </w:r>
+    </w:p>
+    <w:p>
+      <w:pPr>
+        <w:pStyle w:val="Heading2"/>
+        <w:rPr>
+          <w:lang w:val="en-US"/>
+        </w:rPr>
+      </w:pPr>
+      <w:proofErr w:type="spellStart"/>
+      <w:r>
+        <w:rPr>
+          <w:lang w:val="en-US"/>
+        </w:rPr>
+        <w:lastRenderedPageBreak/>
+        <w:t>Tujuan</w:t>
+      </w:r>
+      <w:proofErr w:type="spellEnd"/>
+    </w:p>
+    <w:p>
+      <w:pPr>
+        <w:pStyle w:val="Heading3"/>
+        <w:ind w:left="1276"/>
+        <w:rPr>
+          <w:lang w:val="en-US"/>
+        </w:rPr>
+      </w:pPr>
+      <w:proofErr w:type="spellStart"/>
+      <w:r>
+        <w:rPr>
+          <w:lang w:val="en-US"/>
+        </w:rPr>
+        <w:t>Tujuan</w:t>
+      </w:r>
+      <w:proofErr w:type="spellEnd"/>
+      <w:r>
+        <w:rPr>
+          <w:lang w:val="en-US"/>
+        </w:rPr>
+        <w:t xml:space="preserve"> </w:t>
+      </w:r>
+      <w:proofErr w:type="spellStart"/>
+      <w:r>
+        <w:rPr>
+          <w:lang w:val="en-US"/>
+        </w:rPr>
+        <w:t>Pelaksanaan</w:t>
+      </w:r>
+      <w:proofErr w:type="spellEnd"/>
+      <w:r>
+        <w:rPr>
+          <w:lang w:val="en-US"/>
+        </w:rPr>
+        <w:t xml:space="preserve"> PKL</w:t>
+      </w:r>
+    </w:p>
+    <w:p>
+      <w:pPr>
+        <w:pStyle w:val="Heading5"/>
+        <w:numPr>
+          <w:ilvl w:val="0"/>
+          <w:numId w:val="0"/>
+        </w:numPr>
+        <w:ind w:left="1276"/>
+        <w:rPr>
+          <w:lang w:val="en-US"/>
+        </w:rPr>
+      </w:pPr>
+      <w:proofErr w:type="spellStart"/>
+      <w:r>
+        <w:rPr>
+          <w:lang w:val="en-US"/>
+        </w:rPr>
+        <w:t>Melalui</w:t>
+      </w:r>
+      <w:proofErr w:type="spellEnd"/>
+      <w:r>
+        <w:rPr>
+          <w:lang w:val="en-US"/>
+        </w:rPr>
+        <w:t xml:space="preserve"> </w:t>
+      </w:r>
+      <w:proofErr w:type="spellStart"/>
+      <w:r>
+        <w:rPr>
+          <w:lang w:val="en-US"/>
+        </w:rPr>
+        <w:t>pendekatan</w:t>
+      </w:r>
+      <w:proofErr w:type="spellEnd"/>
+      <w:r>
+        <w:rPr>
+          <w:lang w:val="en-US"/>
+        </w:rPr>
+        <w:t xml:space="preserve"> </w:t>
+      </w:r>
+      <w:proofErr w:type="spellStart"/>
+      <w:r>
+        <w:rPr>
+          <w:lang w:val="en-US"/>
+        </w:rPr>
+        <w:t>pembelajaran</w:t>
+      </w:r>
+      <w:proofErr w:type="spellEnd"/>
+      <w:r>
+        <w:rPr>
+          <w:lang w:val="en-US"/>
+        </w:rPr>
+        <w:t xml:space="preserve"> </w:t>
+      </w:r>
+      <w:proofErr w:type="spellStart"/>
+      <w:r>
+        <w:rPr>
+          <w:lang w:val="en-US"/>
+        </w:rPr>
+        <w:t>ini</w:t>
+      </w:r>
+      <w:proofErr w:type="spellEnd"/>
+      <w:r>
+        <w:rPr>
+          <w:lang w:val="en-US"/>
+        </w:rPr>
+        <w:t xml:space="preserve"> </w:t>
+      </w:r>
+      <w:proofErr w:type="spellStart"/>
+      <w:r>
+        <w:rPr>
+          <w:lang w:val="en-US"/>
+        </w:rPr>
+        <w:t>peserta</w:t>
+      </w:r>
+      <w:proofErr w:type="spellEnd"/>
+      <w:r>
+        <w:rPr>
+          <w:lang w:val="en-US"/>
+        </w:rPr>
+        <w:t xml:space="preserve"> PKL </w:t>
+      </w:r>
+      <w:proofErr w:type="spellStart"/>
+      <w:r>
+        <w:rPr>
+          <w:lang w:val="en-US"/>
+        </w:rPr>
+        <w:t>diharapkan</w:t>
+      </w:r>
+      <w:proofErr w:type="spellEnd"/>
+      <w:r>
+        <w:rPr>
+          <w:lang w:val="en-US"/>
+        </w:rPr>
+        <w:t xml:space="preserve"> :</w:t>
+      </w:r>
+    </w:p>
+    <w:p>
+      <w:pPr>
+        <w:pStyle w:val="Heading5"/>
+        <w:ind w:left="1701"/>
+        <w:rPr>
+          <w:lang w:val="en-US"/>
+        </w:rPr>
+      </w:pPr>
+      <w:r>
+        <w:rPr>
+          <w:lang w:val="en-US"/>
+        </w:rPr>
+        <w:t xml:space="preserve">   </w:t>
+      </w:r>
+      <w:r>
+        <w:rPr>
+          <w:lang w:val="en-US"/>
+        </w:rPr>
+        <w:t xml:space="preserve">Mampu </w:t>
+      </w:r>
+      <w:proofErr w:type="spellStart"/>
+      <w:r>
+        <w:rPr>
+          <w:lang w:val="en-US"/>
+        </w:rPr>
+        <w:t>menyesuaikan</w:t>
+      </w:r>
+      <w:proofErr w:type="spellEnd"/>
+      <w:r>
+        <w:rPr>
+          <w:lang w:val="en-US"/>
+        </w:rPr>
+        <w:t xml:space="preserve"> </w:t>
+      </w:r>
+      <w:proofErr w:type="spellStart"/>
+      <w:r>
+        <w:rPr>
+          <w:lang w:val="en-US"/>
+        </w:rPr>
+        <w:t>dengan</w:t>
+      </w:r>
+      <w:proofErr w:type="spellEnd"/>
+      <w:r>
+        <w:rPr>
+          <w:lang w:val="en-US"/>
+        </w:rPr>
+        <w:t xml:space="preserve"> </w:t>
+      </w:r>
+      <w:proofErr w:type="spellStart"/>
+      <w:r>
+        <w:rPr>
+          <w:lang w:val="en-US"/>
+        </w:rPr>
+        <w:t>lingkungan</w:t>
+      </w:r>
+      <w:proofErr w:type="spellEnd"/>
+      <w:r>
+        <w:rPr>
+          <w:lang w:val="en-US"/>
+        </w:rPr>
+        <w:t xml:space="preserve"> dunia </w:t>
+      </w:r>
+      <w:proofErr w:type="spellStart"/>
+      <w:r>
+        <w:rPr>
+          <w:lang w:val="en-US"/>
+        </w:rPr>
+        <w:t>kerja</w:t>
+      </w:r>
+      <w:proofErr w:type="spellEnd"/>
+      <w:r>
+        <w:rPr>
+          <w:lang w:val="en-US"/>
+        </w:rPr>
+        <w:t xml:space="preserve"> dan </w:t>
+      </w:r>
+      <w:proofErr w:type="spellStart"/>
+      <w:r>
+        <w:rPr>
+          <w:lang w:val="en-US"/>
+        </w:rPr>
+        <w:t>industri</w:t>
+      </w:r>
+      <w:proofErr w:type="spellEnd"/>
+      <w:r>
+        <w:rPr>
+          <w:lang w:val="en-US"/>
+        </w:rPr>
+        <w:t xml:space="preserve"> </w:t>
+      </w:r>
+      <w:proofErr w:type="spellStart"/>
+      <w:r>
+        <w:rPr>
+          <w:lang w:val="en-US"/>
+        </w:rPr>
+        <w:t>sesungguhnya</w:t>
+      </w:r>
+      <w:proofErr w:type="spellEnd"/>
+      <w:r>
+        <w:rPr>
+          <w:lang w:val="en-US"/>
+        </w:rPr>
+        <w:t>.</w:t>
+      </w:r>
+    </w:p>
+    <w:p>
+      <w:pPr>
+        <w:pStyle w:val="Heading5"/>
+        <w:ind w:left="1701"/>
+        <w:rPr>
+          <w:lang w:val="en-US"/>
+        </w:rPr>
+      </w:pPr>
+      <w:r>
+        <w:rPr>
+          <w:lang w:val="en-US"/>
+        </w:rPr>
+        <w:tab/>
+      </w:r>
+      <w:proofErr w:type="spellStart"/>
+      <w:r>
+        <w:rPr>
+          <w:lang w:val="en-US"/>
+        </w:rPr>
+        <w:t>Memiliki</w:t>
+      </w:r>
+      <w:proofErr w:type="spellEnd"/>
+      <w:r>
+        <w:rPr>
+          <w:lang w:val="en-US"/>
+        </w:rPr>
+        <w:t xml:space="preserve"> </w:t>
+      </w:r>
+      <w:proofErr w:type="spellStart"/>
+      <w:r>
+        <w:rPr>
+          <w:lang w:val="en-US"/>
+        </w:rPr>
+        <w:t>tingkat</w:t>
+      </w:r>
+      <w:proofErr w:type="spellEnd"/>
+      <w:r>
+        <w:rPr>
+          <w:lang w:val="en-US"/>
+        </w:rPr>
+        <w:t xml:space="preserve"> </w:t>
+      </w:r>
+      <w:proofErr w:type="spellStart"/>
+      <w:r>
+        <w:rPr>
+          <w:lang w:val="en-US"/>
+        </w:rPr>
+        <w:t>kompetensi</w:t>
+      </w:r>
+      <w:proofErr w:type="spellEnd"/>
+      <w:r>
+        <w:rPr>
+          <w:lang w:val="en-US"/>
+        </w:rPr>
+        <w:t xml:space="preserve"> </w:t>
+      </w:r>
+      <w:proofErr w:type="spellStart"/>
+      <w:r>
+        <w:rPr>
+          <w:lang w:val="en-US"/>
+        </w:rPr>
+        <w:t>standar</w:t>
+      </w:r>
+      <w:proofErr w:type="spellEnd"/>
+      <w:r>
+        <w:rPr>
+          <w:lang w:val="en-US"/>
+        </w:rPr>
+        <w:t xml:space="preserve"> </w:t>
+      </w:r>
+      <w:proofErr w:type="spellStart"/>
+      <w:r>
+        <w:rPr>
+          <w:lang w:val="en-US"/>
+        </w:rPr>
+        <w:t>sesuai</w:t>
+      </w:r>
+      <w:proofErr w:type="spellEnd"/>
+      <w:r>
+        <w:rPr>
+          <w:lang w:val="en-US"/>
+        </w:rPr>
+        <w:t xml:space="preserve"> </w:t>
+      </w:r>
+      <w:proofErr w:type="spellStart"/>
+      <w:r>
+        <w:rPr>
+          <w:lang w:val="en-US"/>
+        </w:rPr>
+        <w:t>dengan</w:t>
+      </w:r>
+      <w:proofErr w:type="spellEnd"/>
+      <w:r>
+        <w:rPr>
+          <w:lang w:val="en-US"/>
+        </w:rPr>
+        <w:t xml:space="preserve"> yang </w:t>
+      </w:r>
+      <w:proofErr w:type="spellStart"/>
+      <w:r>
+        <w:rPr>
+          <w:lang w:val="en-US"/>
+        </w:rPr>
+        <w:t>dipersyaratkan</w:t>
+      </w:r>
+      <w:proofErr w:type="spellEnd"/>
+      <w:r>
+        <w:rPr>
+          <w:lang w:val="en-US"/>
+        </w:rPr>
+        <w:t xml:space="preserve"> oleh dunia </w:t>
+      </w:r>
+      <w:proofErr w:type="spellStart"/>
+      <w:r>
+        <w:rPr>
+          <w:lang w:val="en-US"/>
+        </w:rPr>
+        <w:t>kerja</w:t>
+      </w:r>
+      <w:proofErr w:type="spellEnd"/>
+      <w:r>
+        <w:rPr>
+          <w:lang w:val="en-US"/>
+        </w:rPr>
+        <w:t xml:space="preserve"> dan industry.</w:t>
+      </w:r>
+    </w:p>
+    <w:p>
+      <w:pPr>
+        <w:pStyle w:val="Heading5"/>
+        <w:ind w:left="1701"/>
+        <w:rPr>
+          <w:lang w:val="en-US"/>
+        </w:rPr>
+      </w:pPr>
+      <w:r>
+        <w:rPr>
+          <w:lang w:val="en-US"/>
+        </w:rPr>
+        <w:tab/>
+      </w:r>
+      <w:proofErr w:type="spellStart"/>
+      <w:r>
+        <w:rPr>
+          <w:lang w:val="en-US"/>
+        </w:rPr>
+        <w:t>Menjadi</w:t>
+      </w:r>
+      <w:proofErr w:type="spellEnd"/>
+      <w:r>
+        <w:rPr>
+          <w:lang w:val="en-US"/>
+        </w:rPr>
+        <w:t xml:space="preserve"> </w:t>
+      </w:r>
+      <w:proofErr w:type="spellStart"/>
+      <w:r>
+        <w:rPr>
+          <w:lang w:val="en-US"/>
+        </w:rPr>
+        <w:t>tenaga</w:t>
+      </w:r>
+      <w:proofErr w:type="spellEnd"/>
+      <w:r>
+        <w:rPr>
+          <w:lang w:val="en-US"/>
+        </w:rPr>
+        <w:t xml:space="preserve"> </w:t>
+      </w:r>
+      <w:proofErr w:type="spellStart"/>
+      <w:r>
+        <w:rPr>
+          <w:lang w:val="en-US"/>
+        </w:rPr>
+        <w:t>kerja</w:t>
+      </w:r>
+      <w:proofErr w:type="spellEnd"/>
+      <w:r>
+        <w:rPr>
+          <w:lang w:val="en-US"/>
+        </w:rPr>
+        <w:t xml:space="preserve"> yang </w:t>
+      </w:r>
+      <w:proofErr w:type="spellStart"/>
+      <w:r>
+        <w:rPr>
+          <w:lang w:val="en-US"/>
+        </w:rPr>
+        <w:t>berwawaasan</w:t>
+      </w:r>
+      <w:proofErr w:type="spellEnd"/>
+      <w:r>
+        <w:rPr>
+          <w:lang w:val="en-US"/>
+        </w:rPr>
+        <w:t xml:space="preserve"> </w:t>
+      </w:r>
+      <w:proofErr w:type="spellStart"/>
+      <w:r>
+        <w:rPr>
+          <w:lang w:val="en-US"/>
+        </w:rPr>
+        <w:t>mutu</w:t>
+      </w:r>
+      <w:proofErr w:type="spellEnd"/>
+      <w:r>
+        <w:rPr>
+          <w:lang w:val="en-US"/>
+        </w:rPr>
+        <w:t xml:space="preserve">, </w:t>
+      </w:r>
+      <w:proofErr w:type="spellStart"/>
+      <w:r>
+        <w:rPr>
+          <w:lang w:val="en-US"/>
+        </w:rPr>
+        <w:t>ekonomi</w:t>
+      </w:r>
+      <w:proofErr w:type="spellEnd"/>
+      <w:r>
+        <w:rPr>
+          <w:lang w:val="en-US"/>
+        </w:rPr>
+        <w:t xml:space="preserve">, </w:t>
+      </w:r>
+      <w:proofErr w:type="spellStart"/>
+      <w:r>
+        <w:rPr>
+          <w:lang w:val="en-US"/>
+        </w:rPr>
+        <w:t>bisnis</w:t>
+      </w:r>
+      <w:proofErr w:type="spellEnd"/>
+      <w:r>
+        <w:rPr>
+          <w:lang w:val="en-US"/>
+        </w:rPr>
+        <w:t xml:space="preserve">, </w:t>
+      </w:r>
+      <w:proofErr w:type="spellStart"/>
+      <w:r>
+        <w:rPr>
+          <w:lang w:val="en-US"/>
+        </w:rPr>
+        <w:t>kewirausahaan</w:t>
+      </w:r>
+      <w:proofErr w:type="spellEnd"/>
+      <w:r>
+        <w:rPr>
+          <w:lang w:val="en-US"/>
+        </w:rPr>
+        <w:t xml:space="preserve"> dan </w:t>
+      </w:r>
+      <w:proofErr w:type="spellStart"/>
+      <w:r>
+        <w:rPr>
+          <w:lang w:val="en-US"/>
+        </w:rPr>
+        <w:t>produktif</w:t>
+      </w:r>
+      <w:proofErr w:type="spellEnd"/>
+      <w:r>
+        <w:rPr>
+          <w:lang w:val="en-US"/>
+        </w:rPr>
+        <w:t>.</w:t>
+      </w:r>
+    </w:p>
+    <w:p>
+      <w:pPr>
+        <w:pStyle w:val="Heading5"/>
+        <w:ind w:left="1701"/>
+        <w:rPr>
+          <w:lang w:val="en-US"/>
+        </w:rPr>
+      </w:pPr>
+      <w:r>
+        <w:rPr>
+          <w:lang w:val="en-US"/>
+        </w:rPr>
+        <w:tab/>
+      </w:r>
+      <w:proofErr w:type="spellStart"/>
+      <w:r>
+        <w:rPr>
+          <w:lang w:val="en-US"/>
+        </w:rPr>
+        <w:t>Dapat</w:t>
+      </w:r>
+      <w:proofErr w:type="spellEnd"/>
+      <w:r>
+        <w:rPr>
+          <w:lang w:val="en-US"/>
+        </w:rPr>
+        <w:t xml:space="preserve"> </w:t>
+      </w:r>
+      <w:proofErr w:type="spellStart"/>
+      <w:r>
+        <w:rPr>
+          <w:lang w:val="en-US"/>
+        </w:rPr>
+        <w:t>menyerap</w:t>
+      </w:r>
+      <w:proofErr w:type="spellEnd"/>
+      <w:r>
+        <w:rPr>
+          <w:lang w:val="en-US"/>
+        </w:rPr>
+        <w:t xml:space="preserve"> </w:t>
+      </w:r>
+      <w:proofErr w:type="spellStart"/>
+      <w:r>
+        <w:rPr>
+          <w:lang w:val="en-US"/>
+        </w:rPr>
+        <w:t>perkembangan</w:t>
+      </w:r>
+      <w:proofErr w:type="spellEnd"/>
+      <w:r>
+        <w:rPr>
+          <w:lang w:val="en-US"/>
+        </w:rPr>
+        <w:t xml:space="preserve"> </w:t>
+      </w:r>
+      <w:proofErr w:type="spellStart"/>
+      <w:r>
+        <w:rPr>
+          <w:lang w:val="en-US"/>
+        </w:rPr>
+        <w:t>teknologi</w:t>
+      </w:r>
+      <w:proofErr w:type="spellEnd"/>
+      <w:r>
+        <w:rPr>
+          <w:lang w:val="en-US"/>
+        </w:rPr>
+        <w:t xml:space="preserve"> dan </w:t>
+      </w:r>
+      <w:proofErr w:type="spellStart"/>
+      <w:r>
+        <w:rPr>
+          <w:lang w:val="en-US"/>
+        </w:rPr>
+        <w:t>budaya</w:t>
+      </w:r>
+      <w:proofErr w:type="spellEnd"/>
+      <w:r>
+        <w:rPr>
+          <w:lang w:val="en-US"/>
+        </w:rPr>
+        <w:t xml:space="preserve"> </w:t>
+      </w:r>
+      <w:proofErr w:type="spellStart"/>
+      <w:r>
+        <w:rPr>
+          <w:lang w:val="en-US"/>
+        </w:rPr>
+        <w:t>kerja</w:t>
+      </w:r>
+      <w:proofErr w:type="spellEnd"/>
+      <w:r>
+        <w:rPr>
+          <w:lang w:val="en-US"/>
+        </w:rPr>
+        <w:t xml:space="preserve"> </w:t>
+      </w:r>
+      <w:proofErr w:type="spellStart"/>
+      <w:r>
+        <w:rPr>
+          <w:lang w:val="en-US"/>
+        </w:rPr>
+        <w:t>untuk</w:t>
+      </w:r>
+      <w:proofErr w:type="spellEnd"/>
+      <w:r>
+        <w:rPr>
+          <w:lang w:val="en-US"/>
+        </w:rPr>
+        <w:t xml:space="preserve"> </w:t>
+      </w:r>
+      <w:proofErr w:type="spellStart"/>
+      <w:r>
+        <w:rPr>
+          <w:lang w:val="en-US"/>
+        </w:rPr>
+        <w:t>kepentingan</w:t>
+      </w:r>
+      <w:proofErr w:type="spellEnd"/>
+      <w:r>
+        <w:rPr>
+          <w:lang w:val="en-US"/>
+        </w:rPr>
+        <w:t xml:space="preserve"> </w:t>
+      </w:r>
+      <w:proofErr w:type="spellStart"/>
+      <w:r>
+        <w:rPr>
+          <w:lang w:val="en-US"/>
+        </w:rPr>
+        <w:t>pengembangan</w:t>
+      </w:r>
+      <w:proofErr w:type="spellEnd"/>
+      <w:r>
+        <w:rPr>
+          <w:lang w:val="en-US"/>
+        </w:rPr>
+        <w:t xml:space="preserve"> </w:t>
+      </w:r>
+      <w:proofErr w:type="spellStart"/>
+      <w:r>
+        <w:rPr>
+          <w:lang w:val="en-US"/>
+        </w:rPr>
+        <w:t>diri</w:t>
+      </w:r>
+      <w:proofErr w:type="spellEnd"/>
+      <w:r>
+        <w:rPr>
+          <w:lang w:val="en-US"/>
+        </w:rPr>
+        <w:t>.</w:t>
+      </w:r>
+    </w:p>
+    <w:p>
+      <w:pPr>
+        <w:pStyle w:val="Heading3"/>
+        <w:ind w:left="1276" w:hanging="709"/>
+        <w:rPr>
+          <w:lang w:val="en-US"/>
+        </w:rPr>
+      </w:pPr>
+      <w:proofErr w:type="spellStart"/>
+      <w:r>
+        <w:rPr>
+          <w:lang w:val="en-US"/>
+        </w:rPr>
+        <w:t>Tujuan</w:t>
+      </w:r>
+      <w:proofErr w:type="spellEnd"/>
+      <w:r>
+        <w:rPr>
+          <w:lang w:val="en-US"/>
+        </w:rPr>
+        <w:t xml:space="preserve"> </w:t>
+      </w:r>
+      <w:proofErr w:type="spellStart"/>
+      <w:r>
+        <w:rPr>
+          <w:lang w:val="en-US"/>
+        </w:rPr>
+        <w:t>Pembuatan</w:t>
+      </w:r>
+      <w:proofErr w:type="spellEnd"/>
+      <w:r>
+        <w:rPr>
+          <w:lang w:val="en-US"/>
+        </w:rPr>
+        <w:t xml:space="preserve"> </w:t>
+      </w:r>
+      <w:proofErr w:type="spellStart"/>
+      <w:r>
+        <w:rPr>
+          <w:lang w:val="en-US"/>
+        </w:rPr>
+        <w:t>Laporan</w:t>
+      </w:r>
+      <w:proofErr w:type="spellEnd"/>
+    </w:p>
+    <w:p>
+      <w:pPr>
+        <w:pStyle w:val="Heading5"/>
+        <w:ind w:left="1701"/>
+        <w:rPr>
+          <w:lang w:val="en-US"/>
+        </w:rPr>
+      </w:pPr>
+      <w:r>
+        <w:rPr>
+          <w:lang w:val="en-US"/>
+        </w:rPr>
+        <w:tab/>
+      </w:r>
+      <w:proofErr w:type="spellStart"/>
+      <w:r>
+        <w:rPr>
+          <w:lang w:val="en-US"/>
+        </w:rPr>
+        <w:t>Sebagai</w:t>
+      </w:r>
+      <w:proofErr w:type="spellEnd"/>
+      <w:r>
+        <w:rPr>
+          <w:lang w:val="en-US"/>
+        </w:rPr>
+        <w:t xml:space="preserve"> salah </w:t>
+      </w:r>
+      <w:proofErr w:type="spellStart"/>
+      <w:r>
+        <w:rPr>
+          <w:lang w:val="en-US"/>
+        </w:rPr>
+        <w:t>satu</w:t>
+      </w:r>
+      <w:proofErr w:type="spellEnd"/>
+      <w:r>
+        <w:rPr>
+          <w:lang w:val="en-US"/>
+        </w:rPr>
+        <w:t xml:space="preserve"> </w:t>
+      </w:r>
+      <w:proofErr w:type="spellStart"/>
+      <w:r>
+        <w:rPr>
+          <w:lang w:val="en-US"/>
+        </w:rPr>
+        <w:t>bentuk</w:t>
+      </w:r>
+      <w:proofErr w:type="spellEnd"/>
+      <w:r>
+        <w:rPr>
+          <w:lang w:val="en-US"/>
+        </w:rPr>
+        <w:t xml:space="preserve"> </w:t>
+      </w:r>
+      <w:proofErr w:type="spellStart"/>
+      <w:r>
+        <w:rPr>
+          <w:lang w:val="en-US"/>
+        </w:rPr>
+        <w:t>latihan</w:t>
+      </w:r>
+      <w:proofErr w:type="spellEnd"/>
+      <w:r>
+        <w:rPr>
+          <w:lang w:val="en-US"/>
+        </w:rPr>
+        <w:t xml:space="preserve">, </w:t>
+      </w:r>
+      <w:proofErr w:type="spellStart"/>
+      <w:r>
+        <w:rPr>
+          <w:lang w:val="en-US"/>
+        </w:rPr>
+        <w:t>dalam</w:t>
+      </w:r>
+      <w:proofErr w:type="spellEnd"/>
+      <w:r>
+        <w:rPr>
+          <w:lang w:val="en-US"/>
+        </w:rPr>
+        <w:t xml:space="preserve"> </w:t>
+      </w:r>
+      <w:proofErr w:type="spellStart"/>
+      <w:r>
+        <w:rPr>
+          <w:lang w:val="en-US"/>
+        </w:rPr>
+        <w:t>menghadapi</w:t>
+      </w:r>
+      <w:proofErr w:type="spellEnd"/>
+      <w:r>
+        <w:rPr>
+          <w:lang w:val="en-US"/>
+        </w:rPr>
+        <w:t xml:space="preserve"> </w:t>
+      </w:r>
+      <w:r>
+        <w:rPr>
+          <w:lang w:val="en-US"/>
+        </w:rPr>
+        <w:t xml:space="preserve">Uji </w:t>
+      </w:r>
+      <w:proofErr w:type="spellStart"/>
+      <w:r>
+        <w:rPr>
+          <w:lang w:val="en-US"/>
+        </w:rPr>
+        <w:t>Kompetensi</w:t>
+      </w:r>
+      <w:proofErr w:type="spellEnd"/>
+      <w:r>
+        <w:rPr>
+          <w:lang w:val="en-US"/>
+        </w:rPr>
+        <w:t xml:space="preserve"> pada </w:t>
+      </w:r>
+      <w:proofErr w:type="spellStart"/>
+      <w:r>
+        <w:rPr>
+          <w:lang w:val="en-US"/>
+        </w:rPr>
+        <w:t>akhir</w:t>
+      </w:r>
+      <w:proofErr w:type="spellEnd"/>
+      <w:r>
+        <w:rPr>
+          <w:lang w:val="en-US"/>
+        </w:rPr>
+        <w:t xml:space="preserve"> proses </w:t>
+      </w:r>
+      <w:proofErr w:type="spellStart"/>
+      <w:r>
+        <w:rPr>
+          <w:lang w:val="en-US"/>
+        </w:rPr>
+        <w:t>pembelajaran</w:t>
+      </w:r>
+      <w:proofErr w:type="spellEnd"/>
+      <w:r>
+        <w:rPr>
+          <w:lang w:val="en-US"/>
+        </w:rPr>
+        <w:t>.</w:t>
+      </w:r>
+    </w:p>
+    <w:p>
+      <w:pPr>
+        <w:pStyle w:val="Heading5"/>
+        <w:ind w:left="1701"/>
+        <w:rPr>
+          <w:lang w:val="en-US"/>
+        </w:rPr>
+      </w:pPr>
+      <w:r>
+        <w:rPr>
+          <w:lang w:val="en-US"/>
+        </w:rPr>
+        <w:tab/>
+      </w:r>
+      <w:proofErr w:type="spellStart"/>
+      <w:r>
+        <w:rPr>
+          <w:lang w:val="en-US"/>
+        </w:rPr>
+        <w:t>Sebagai</w:t>
+      </w:r>
+      <w:proofErr w:type="spellEnd"/>
+      <w:r>
+        <w:rPr>
+          <w:lang w:val="en-US"/>
+        </w:rPr>
+        <w:t xml:space="preserve"> salah </w:t>
+      </w:r>
+      <w:proofErr w:type="spellStart"/>
+      <w:r>
+        <w:rPr>
+          <w:lang w:val="en-US"/>
+        </w:rPr>
+        <w:t>satu</w:t>
+      </w:r>
+      <w:proofErr w:type="spellEnd"/>
+      <w:r>
+        <w:rPr>
+          <w:lang w:val="en-US"/>
+        </w:rPr>
+        <w:t xml:space="preserve"> </w:t>
+      </w:r>
+      <w:proofErr w:type="spellStart"/>
+      <w:r>
+        <w:rPr>
+          <w:lang w:val="en-US"/>
+        </w:rPr>
+        <w:t>tugas</w:t>
+      </w:r>
+      <w:proofErr w:type="spellEnd"/>
+      <w:r>
+        <w:rPr>
+          <w:lang w:val="en-US"/>
+        </w:rPr>
+        <w:t xml:space="preserve"> yang </w:t>
+      </w:r>
+      <w:proofErr w:type="spellStart"/>
+      <w:r>
+        <w:rPr>
+          <w:lang w:val="en-US"/>
+        </w:rPr>
+        <w:t>diisyaratkan</w:t>
+      </w:r>
+      <w:proofErr w:type="spellEnd"/>
+      <w:r>
+        <w:rPr>
+          <w:lang w:val="en-US"/>
+        </w:rPr>
+        <w:t xml:space="preserve"> </w:t>
+      </w:r>
+      <w:proofErr w:type="spellStart"/>
+      <w:r>
+        <w:rPr>
+          <w:lang w:val="en-US"/>
+        </w:rPr>
+        <w:t>untuk</w:t>
+      </w:r>
+      <w:proofErr w:type="spellEnd"/>
+      <w:r>
+        <w:rPr>
+          <w:lang w:val="en-US"/>
+        </w:rPr>
+        <w:t xml:space="preserve"> </w:t>
+      </w:r>
+      <w:proofErr w:type="spellStart"/>
+      <w:r>
+        <w:rPr>
+          <w:lang w:val="en-US"/>
+        </w:rPr>
+        <w:t>menempuh</w:t>
+      </w:r>
+      <w:proofErr w:type="spellEnd"/>
+      <w:r>
+        <w:rPr>
+          <w:lang w:val="en-US"/>
+        </w:rPr>
+        <w:t xml:space="preserve"> </w:t>
+      </w:r>
+      <w:proofErr w:type="spellStart"/>
+      <w:r>
+        <w:rPr>
+          <w:lang w:val="en-US"/>
+        </w:rPr>
+        <w:t>ujian</w:t>
+      </w:r>
+      <w:proofErr w:type="spellEnd"/>
+      <w:r>
+        <w:rPr>
+          <w:lang w:val="en-US"/>
+        </w:rPr>
+        <w:t xml:space="preserve"> </w:t>
+      </w:r>
+      <w:proofErr w:type="spellStart"/>
+      <w:r>
+        <w:rPr>
+          <w:lang w:val="en-US"/>
+        </w:rPr>
+        <w:t>sekolah</w:t>
+      </w:r>
+      <w:proofErr w:type="spellEnd"/>
+      <w:r>
+        <w:rPr>
+          <w:lang w:val="en-US"/>
+        </w:rPr>
+        <w:t xml:space="preserve"> (US)</w:t>
+      </w:r>
+    </w:p>
+    <w:p>
+      <w:pPr>
+        <w:pStyle w:val="Heading5"/>
+        <w:ind w:left="1701"/>
+        <w:rPr>
+          <w:lang w:val="en-US"/>
+        </w:rPr>
+      </w:pPr>
+      <w:r>
+        <w:rPr>
+          <w:lang w:val="en-US"/>
+        </w:rPr>
+        <w:tab/>
+      </w:r>
+      <w:proofErr w:type="spellStart"/>
+      <w:r>
+        <w:rPr>
+          <w:lang w:val="en-US"/>
+        </w:rPr>
+        <w:t>Menambah</w:t>
+      </w:r>
+      <w:proofErr w:type="spellEnd"/>
+      <w:r>
+        <w:rPr>
+          <w:lang w:val="en-US"/>
+        </w:rPr>
+        <w:t xml:space="preserve"> </w:t>
+      </w:r>
+      <w:proofErr w:type="spellStart"/>
+      <w:r>
+        <w:rPr>
+          <w:lang w:val="en-US"/>
+        </w:rPr>
+        <w:t>wawasan</w:t>
+      </w:r>
+      <w:proofErr w:type="spellEnd"/>
+      <w:r>
+        <w:rPr>
+          <w:lang w:val="en-US"/>
+        </w:rPr>
+        <w:t xml:space="preserve"> </w:t>
+      </w:r>
+      <w:proofErr w:type="spellStart"/>
+      <w:r>
+        <w:rPr>
+          <w:lang w:val="en-US"/>
+        </w:rPr>
+        <w:t>tentang</w:t>
+      </w:r>
+      <w:proofErr w:type="spellEnd"/>
+      <w:r>
+        <w:rPr>
+          <w:lang w:val="en-US"/>
+        </w:rPr>
+        <w:t xml:space="preserve"> </w:t>
+      </w:r>
+      <w:proofErr w:type="spellStart"/>
+      <w:r>
+        <w:rPr>
+          <w:lang w:val="en-US"/>
+        </w:rPr>
+        <w:t>penulisan</w:t>
+      </w:r>
+      <w:proofErr w:type="spellEnd"/>
+      <w:r>
+        <w:rPr>
+          <w:lang w:val="en-US"/>
+        </w:rPr>
+        <w:t xml:space="preserve"> </w:t>
+      </w:r>
+      <w:proofErr w:type="spellStart"/>
+      <w:r>
+        <w:rPr>
+          <w:lang w:val="en-US"/>
+        </w:rPr>
+        <w:t>karya</w:t>
+      </w:r>
+      <w:proofErr w:type="spellEnd"/>
+      <w:r>
+        <w:rPr>
+          <w:lang w:val="en-US"/>
+        </w:rPr>
+        <w:t xml:space="preserve"> </w:t>
+      </w:r>
+      <w:proofErr w:type="spellStart"/>
+      <w:r>
+        <w:rPr>
+          <w:lang w:val="en-US"/>
+        </w:rPr>
+        <w:t>ilmiah</w:t>
+      </w:r>
+      <w:proofErr w:type="spellEnd"/>
+      <w:r>
+        <w:rPr>
+          <w:lang w:val="en-US"/>
+        </w:rPr>
+        <w:t>.</w:t>
+      </w:r>
+    </w:p>
+    <w:p>
+      <w:pPr>
+        <w:pStyle w:val="Heading2"/>
+        <w:rPr>
+          <w:lang w:val="en-US"/>
+        </w:rPr>
+      </w:pPr>
+      <w:r>
+        <w:t>Waktu</w:t>
+      </w:r>
+      <w:r>
+        <w:rPr>
+          <w:lang w:val="en-US"/>
+        </w:rPr>
+        <w:t xml:space="preserve"> dan </w:t>
+      </w:r>
+      <w:proofErr w:type="spellStart"/>
+      <w:r>
+        <w:rPr>
+          <w:lang w:val="en-US"/>
+        </w:rPr>
+        <w:t>Tempat</w:t>
+      </w:r>
+      <w:proofErr w:type="spellEnd"/>
+    </w:p>
+    <w:p>
+      <w:pPr>
+        <w:pStyle w:val="Heading3"/>
+        <w:ind w:left="1276"/>
+        <w:rPr>
+          <w:lang w:val="en-US"/>
+        </w:rPr>
+      </w:pPr>
+      <w:r>
+        <w:rPr>
+          <w:lang w:val="en-US"/>
+        </w:rPr>
+        <w:t>Waktu</w:t>
+      </w:r>
+    </w:p>
+    <w:p>
+      <w:pPr>
+        <w:ind w:left="567" w:firstLine="709"/>
+        <w:rPr>
+          <w:lang w:val="en-US"/>
+        </w:rPr>
+      </w:pPr>
+      <w:r>
+        <w:rPr>
+          <w:lang w:val="en-US"/>
+        </w:rPr>
+        <w:t xml:space="preserve">Waktu </w:t>
+      </w:r>
+      <w:proofErr w:type="spellStart"/>
+      <w:r>
+        <w:rPr>
+          <w:lang w:val="en-US"/>
+        </w:rPr>
+        <w:t>p</w:t>
+      </w:r>
+      <w:r>
+        <w:rPr>
+          <w:lang w:val="en-US"/>
+        </w:rPr>
+        <w:t>elaksanaan</w:t>
+      </w:r>
+      <w:proofErr w:type="spellEnd"/>
+      <w:r>
+        <w:rPr>
+          <w:lang w:val="en-US"/>
+        </w:rPr>
+        <w:t xml:space="preserve"> PKL </w:t>
+      </w:r>
+      <w:proofErr w:type="spellStart"/>
+      <w:r>
+        <w:rPr>
+          <w:lang w:val="en-US"/>
+        </w:rPr>
+        <w:t>dimulai</w:t>
+      </w:r>
+      <w:proofErr w:type="spellEnd"/>
+      <w:r>
+        <w:rPr>
+          <w:lang w:val="en-US"/>
+        </w:rPr>
+        <w:t xml:space="preserve"> </w:t>
+      </w:r>
+      <w:proofErr w:type="spellStart"/>
+      <w:r>
+        <w:rPr>
+          <w:lang w:val="en-US"/>
+        </w:rPr>
+        <w:t>sejak</w:t>
+      </w:r>
+      <w:proofErr w:type="spellEnd"/>
+      <w:r>
+        <w:rPr>
+          <w:lang w:val="en-US"/>
+        </w:rPr>
+        <w:t xml:space="preserve"> </w:t>
+      </w:r>
+      <w:proofErr w:type="spellStart"/>
+      <w:r>
+        <w:rPr>
+          <w:lang w:val="en-US"/>
+        </w:rPr>
+        <w:t>tanggal</w:t>
+      </w:r>
+      <w:proofErr w:type="spellEnd"/>
+      <w:r>
+        <w:rPr>
+          <w:lang w:val="en-US"/>
+        </w:rPr>
+        <w:t xml:space="preserve"> 19 September 2022 </w:t>
+      </w:r>
+      <w:proofErr w:type="spellStart"/>
+      <w:r>
+        <w:rPr>
+          <w:lang w:val="en-US"/>
+        </w:rPr>
+        <w:t>sampai</w:t>
+      </w:r>
+      <w:proofErr w:type="spellEnd"/>
+      <w:r>
+        <w:rPr>
+          <w:lang w:val="en-US"/>
+        </w:rPr>
+        <w:t xml:space="preserve"> </w:t>
+      </w:r>
+      <w:proofErr w:type="spellStart"/>
+      <w:r>
+        <w:rPr>
+          <w:lang w:val="en-US"/>
+        </w:rPr>
+        <w:t>dengan</w:t>
+      </w:r>
+      <w:proofErr w:type="spellEnd"/>
+      <w:r>
+        <w:rPr>
+          <w:lang w:val="en-US"/>
+        </w:rPr>
+        <w:t xml:space="preserve"> 26 November 2022</w:t>
+      </w:r>
+      <w:r>
+        <w:rPr>
+          <w:lang w:val="en-US"/>
+        </w:rPr>
+        <w:t>.</w:t>
+      </w:r>
+    </w:p>
+    <w:p>
+      <w:pPr>
+        <w:pStyle w:val="Heading3"/>
+        <w:ind w:left="1276"/>
+        <w:rPr>
+          <w:lang w:val="en-US"/>
+        </w:rPr>
+      </w:pPr>
+      <w:proofErr w:type="spellStart"/>
+      <w:r>
+        <w:rPr>
+          <w:lang w:val="en-US"/>
+        </w:rPr>
+        <w:t>Tempat</w:t>
+      </w:r>
+      <w:proofErr w:type="spellEnd"/>
+    </w:p>
+    <w:p>
+      <w:pPr>
+        <w:ind w:left="567" w:firstLine="709"/>
+        <w:rPr>
+          <w:lang w:val="en-US"/>
+        </w:rPr>
+      </w:pPr>
+      <w:proofErr w:type="spellStart"/>
+      <w:r>
+        <w:rPr>
+          <w:lang w:val="en-US"/>
+        </w:rPr>
+        <w:t>Tempat</w:t>
+      </w:r>
+      <w:proofErr w:type="spellEnd"/>
+      <w:r>
+        <w:rPr>
+          <w:lang w:val="en-US"/>
+        </w:rPr>
+        <w:t xml:space="preserve"> </w:t>
+      </w:r>
+      <w:proofErr w:type="spellStart"/>
+      <w:r>
+        <w:rPr>
+          <w:lang w:val="en-US"/>
+        </w:rPr>
+        <w:t>pelaksanaan</w:t>
+      </w:r>
+      <w:proofErr w:type="spellEnd"/>
+      <w:r>
+        <w:rPr>
+          <w:lang w:val="en-US"/>
+        </w:rPr>
+        <w:t xml:space="preserve"> PKL </w:t>
+      </w:r>
+      <w:proofErr w:type="spellStart"/>
+      <w:r>
+        <w:rPr>
+          <w:lang w:val="en-US"/>
+        </w:rPr>
+        <w:t>beralamat</w:t>
+      </w:r>
+      <w:proofErr w:type="spellEnd"/>
+      <w:r>
+        <w:rPr>
+          <w:lang w:val="en-US"/>
+        </w:rPr>
+        <w:t xml:space="preserve"> di</w:t>
+      </w:r>
+      <w:r>
+        <w:rPr>
+          <w:lang w:val="en-US"/>
+        </w:rPr>
+        <w:t xml:space="preserve"> </w:t>
+      </w:r>
+      <w:r>
+        <w:t xml:space="preserve">Sentra </w:t>
+      </w:r>
+      <w:proofErr w:type="spellStart"/>
+      <w:r>
+        <w:t>Niaga</w:t>
+      </w:r>
+      <w:proofErr w:type="spellEnd"/>
+      <w:r>
+        <w:t xml:space="preserve"> </w:t>
+      </w:r>
+      <w:proofErr w:type="spellStart"/>
+      <w:r>
+        <w:t>Puri</w:t>
+      </w:r>
+      <w:proofErr w:type="spellEnd"/>
+      <w:r>
+        <w:t xml:space="preserve"> Indah Blok T6 No.35-36 Kembangan, Jakarta Barat, 11610</w:t>
+      </w:r>
+      <w:r>
+        <w:t>.</w:t>
+      </w:r>
+    </w:p>
+    <w:p>
+      <w:pPr>
+        <w:rPr>
+          <w:lang w:val="en-US"/>
+        </w:rPr>
+      </w:pPr>
     </w:p>
     <w:sectPr>
       <w:pgSz w:w="11906" w:h="16838"/>
@@ -4115,7 +5466,7 @@
   <w:abstractNum w:abstractNumId="0" w15:restartNumberingAfterBreak="0">
     <w:nsid w:val="4B0C5829"/>
     <w:multiLevelType w:val="multilevel"/>
-    <w:tmpl w:val="64322A64"/>
+    <w:tmpl w:val="0622ABEA"/>
     <w:lvl w:ilvl="0">
       <w:start w:val="1"/>
       <w:numFmt w:val="upperRoman"/>
@@ -4173,12 +5524,13 @@
     </w:lvl>
     <w:lvl w:ilvl="4">
       <w:start w:val="1"/>
-      <w:numFmt w:val="decimal"/>
+      <w:numFmt w:val="lowerLetter"/>
       <w:pStyle w:val="Heading5"/>
-      <w:lvlText w:val="%1.%2.%3.%4.%5"/>
+      <w:suff w:val="space"/>
+      <w:lvlText w:val="%5."/>
       <w:lvlJc w:val="left"/>
       <w:pPr>
-        <w:ind w:left="1008" w:hanging="1008"/>
+        <w:ind w:left="1588" w:hanging="454"/>
       </w:pPr>
       <w:rPr>
         <w:rFonts w:hint="default"/>
@@ -4671,7 +6023,6 @@
         <w:numId w:val="3"/>
       </w:numPr>
       <w:spacing w:after="0"/>
-      <w:ind w:left="431" w:hanging="431"/>
       <w:outlineLvl w:val="0"/>
     </w:pPr>
     <w:rPr>
@@ -4761,10 +6112,9 @@
     <w:next w:val="Normal"/>
     <w:link w:val="Heading5Char"/>
     <w:uiPriority w:val="9"/>
-    <w:semiHidden/>
     <w:unhideWhenUsed/>
     <w:qFormat/>
-    <w:rsid w:val="00261F2B"/>
+    <w:rsid w:val="005B42F9"/>
     <w:pPr>
       <w:keepNext/>
       <w:keepLines/>
@@ -4776,8 +6126,7 @@
       <w:outlineLvl w:val="4"/>
     </w:pPr>
     <w:rPr>
-      <w:rFonts w:asciiTheme="majorHAnsi" w:eastAsiaTheme="majorEastAsia" w:hAnsiTheme="majorHAnsi" w:cstheme="majorBidi"/>
-      <w:color w:val="2F5496" w:themeColor="accent1" w:themeShade="BF"/>
+      <w:rFonts w:eastAsiaTheme="majorEastAsia" w:cstheme="majorBidi"/>
     </w:rPr>
   </w:style>
   <w:style w:type="paragraph" w:styleId="Heading6">
@@ -4786,7 +6135,6 @@
     <w:next w:val="Normal"/>
     <w:link w:val="Heading6Char"/>
     <w:uiPriority w:val="9"/>
-    <w:semiHidden/>
     <w:unhideWhenUsed/>
     <w:qFormat/>
     <w:rsid w:val="00261F2B"/>
@@ -4811,7 +6159,6 @@
     <w:next w:val="Normal"/>
     <w:link w:val="Heading7Char"/>
     <w:uiPriority w:val="9"/>
-    <w:semiHidden/>
     <w:unhideWhenUsed/>
     <w:qFormat/>
     <w:rsid w:val="00261F2B"/>
@@ -4972,11 +6319,10 @@
     <w:basedOn w:val="DefaultParagraphFont"/>
     <w:link w:val="Heading5"/>
     <w:uiPriority w:val="9"/>
-    <w:semiHidden/>
-    <w:rsid w:val="00261F2B"/>
+    <w:rsid w:val="005B42F9"/>
     <w:rPr>
-      <w:rFonts w:asciiTheme="majorHAnsi" w:eastAsiaTheme="majorEastAsia" w:hAnsiTheme="majorHAnsi" w:cstheme="majorBidi"/>
-      <w:color w:val="2F5496" w:themeColor="accent1" w:themeShade="BF"/>
+      <w:rFonts w:ascii="Times New Roman" w:eastAsiaTheme="majorEastAsia" w:hAnsi="Times New Roman" w:cstheme="majorBidi"/>
+      <w:sz w:val="24"/>
     </w:rPr>
   </w:style>
   <w:style w:type="character" w:customStyle="1" w:styleId="Heading6Char">
@@ -4984,7 +6330,6 @@
     <w:basedOn w:val="DefaultParagraphFont"/>
     <w:link w:val="Heading6"/>
     <w:uiPriority w:val="9"/>
-    <w:semiHidden/>
     <w:rsid w:val="00261F2B"/>
     <w:rPr>
       <w:rFonts w:asciiTheme="majorHAnsi" w:eastAsiaTheme="majorEastAsia" w:hAnsiTheme="majorHAnsi" w:cstheme="majorBidi"/>
@@ -4996,7 +6341,6 @@
     <w:basedOn w:val="DefaultParagraphFont"/>
     <w:link w:val="Heading7"/>
     <w:uiPriority w:val="9"/>
-    <w:semiHidden/>
     <w:rsid w:val="00261F2B"/>
     <w:rPr>
       <w:rFonts w:asciiTheme="majorHAnsi" w:eastAsiaTheme="majorEastAsia" w:hAnsiTheme="majorHAnsi" w:cstheme="majorBidi"/>

</xml_diff>